<commit_message>
jwt created and auth guard created normal login done
</commit_message>
<xml_diff>
--- a/e-commerce-server/requirements.docx
+++ b/e-commerce-server/requirements.docx
@@ -1818,13 +1818,7 @@
         <w:rPr>
           <w:sz w:val="24"/>
         </w:rPr>
-        <w:t xml:space="preserve"> </w:t>
-      </w:r>
-      <w:r>
-        <w:rPr>
-          <w:sz w:val="24"/>
-        </w:rPr>
-        <w:t>(unique)</w:t>
+        <w:t xml:space="preserve"> (unique)</w:t>
       </w:r>
     </w:p>
     <w:p>
@@ -4008,9 +4002,58 @@
       <w:pPr>
         <w:spacing w:after="0"/>
         <w:rPr>
-          <w:sz w:val="24"/>
-        </w:rPr>
-      </w:pPr>
+          <w:b/>
+          <w:sz w:val="30"/>
+        </w:rPr>
+      </w:pPr>
+      <w:r>
+        <w:rPr>
+          <w:b/>
+          <w:sz w:val="30"/>
+        </w:rPr>
+        <w:t>Auth</w:t>
+      </w:r>
+      <w:r>
+        <w:rPr>
+          <w:b/>
+          <w:sz w:val="30"/>
+        </w:rPr>
+        <w:t xml:space="preserve">: </w:t>
+      </w:r>
+    </w:p>
+    <w:p>
+      <w:pPr>
+        <w:pStyle w:val="ListParagraph"/>
+        <w:numPr>
+          <w:ilvl w:val="0"/>
+          <w:numId w:val="30"/>
+        </w:numPr>
+        <w:spacing w:after="0"/>
+        <w:rPr>
+          <w:sz w:val="24"/>
+        </w:rPr>
+      </w:pPr>
+      <w:r>
+        <w:rPr>
+          <w:b/>
+          <w:sz w:val="24"/>
+        </w:rPr>
+        <w:t>/</w:t>
+      </w:r>
+      <w:r>
+        <w:rPr>
+          <w:b/>
+          <w:sz w:val="24"/>
+        </w:rPr>
+        <w:t>login</w:t>
+      </w:r>
+      <w:r>
+        <w:rPr>
+          <w:b/>
+          <w:sz w:val="24"/>
+        </w:rPr>
+        <w:t xml:space="preserve"> </w:t>
+      </w:r>
     </w:p>
     <w:p>
       <w:pPr>
@@ -4089,6 +4132,7 @@
         <w:rPr>
           <w:sz w:val="24"/>
         </w:rPr>
+        <w:lastRenderedPageBreak/>
         <w:t>Reduce repetition of name interface in customer, vendor and admin.</w:t>
       </w:r>
     </w:p>
@@ -4108,7 +4152,6 @@
         <w:rPr>
           <w:sz w:val="24"/>
         </w:rPr>
-        <w:lastRenderedPageBreak/>
         <w:t>Reduce repetition of name model in customer, vendor and admin.</w:t>
       </w:r>
     </w:p>
@@ -4192,6 +4235,44 @@
           <w:sz w:val="24"/>
         </w:rPr>
         <w:t>Have to fixed duplicate email for customer, vendor and admin</w:t>
+      </w:r>
+    </w:p>
+    <w:p>
+      <w:pPr>
+        <w:pStyle w:val="ListParagraph"/>
+        <w:numPr>
+          <w:ilvl w:val="0"/>
+          <w:numId w:val="29"/>
+        </w:numPr>
+        <w:spacing w:after="0"/>
+        <w:rPr>
+          <w:sz w:val="24"/>
+        </w:rPr>
+      </w:pPr>
+      <w:r>
+        <w:rPr>
+          <w:sz w:val="24"/>
+        </w:rPr>
+        <w:t>For now mobile no not making unique. Will make unique later.</w:t>
+      </w:r>
+    </w:p>
+    <w:p>
+      <w:pPr>
+        <w:pStyle w:val="ListParagraph"/>
+        <w:numPr>
+          <w:ilvl w:val="0"/>
+          <w:numId w:val="29"/>
+        </w:numPr>
+        <w:spacing w:after="0"/>
+        <w:rPr>
+          <w:sz w:val="24"/>
+        </w:rPr>
+      </w:pPr>
+      <w:r>
+        <w:rPr>
+          <w:sz w:val="24"/>
+        </w:rPr>
+        <w:t>For now only adding access token later will add refresh token also and save in browser cookies.</w:t>
       </w:r>
     </w:p>
     <w:p>
@@ -6574,6 +6655,95 @@
     </w:lvl>
   </w:abstractNum>
   <w:abstractNum w:abstractNumId="23" w15:restartNumberingAfterBreak="0">
+    <w:nsid w:val="4A1D7CEC"/>
+    <w:multiLevelType w:val="hybridMultilevel"/>
+    <w:tmpl w:val="BC242A7A"/>
+    <w:lvl w:ilvl="0" w:tplc="FFFFFFFF">
+      <w:start w:val="1"/>
+      <w:numFmt w:val="decimal"/>
+      <w:lvlText w:val="%1."/>
+      <w:lvlJc w:val="left"/>
+      <w:pPr>
+        <w:ind w:left="720" w:hanging="360"/>
+      </w:pPr>
+      <w:rPr>
+        <w:rFonts w:hint="default"/>
+      </w:rPr>
+    </w:lvl>
+    <w:lvl w:ilvl="1" w:tplc="FFFFFFFF" w:tentative="1">
+      <w:start w:val="1"/>
+      <w:numFmt w:val="lowerLetter"/>
+      <w:lvlText w:val="%2."/>
+      <w:lvlJc w:val="left"/>
+      <w:pPr>
+        <w:ind w:left="1440" w:hanging="360"/>
+      </w:pPr>
+    </w:lvl>
+    <w:lvl w:ilvl="2" w:tplc="FFFFFFFF" w:tentative="1">
+      <w:start w:val="1"/>
+      <w:numFmt w:val="lowerRoman"/>
+      <w:lvlText w:val="%3."/>
+      <w:lvlJc w:val="right"/>
+      <w:pPr>
+        <w:ind w:left="2160" w:hanging="180"/>
+      </w:pPr>
+    </w:lvl>
+    <w:lvl w:ilvl="3" w:tplc="FFFFFFFF" w:tentative="1">
+      <w:start w:val="1"/>
+      <w:numFmt w:val="decimal"/>
+      <w:lvlText w:val="%4."/>
+      <w:lvlJc w:val="left"/>
+      <w:pPr>
+        <w:ind w:left="2880" w:hanging="360"/>
+      </w:pPr>
+    </w:lvl>
+    <w:lvl w:ilvl="4" w:tplc="FFFFFFFF" w:tentative="1">
+      <w:start w:val="1"/>
+      <w:numFmt w:val="lowerLetter"/>
+      <w:lvlText w:val="%5."/>
+      <w:lvlJc w:val="left"/>
+      <w:pPr>
+        <w:ind w:left="3600" w:hanging="360"/>
+      </w:pPr>
+    </w:lvl>
+    <w:lvl w:ilvl="5" w:tplc="FFFFFFFF" w:tentative="1">
+      <w:start w:val="1"/>
+      <w:numFmt w:val="lowerRoman"/>
+      <w:lvlText w:val="%6."/>
+      <w:lvlJc w:val="right"/>
+      <w:pPr>
+        <w:ind w:left="4320" w:hanging="180"/>
+      </w:pPr>
+    </w:lvl>
+    <w:lvl w:ilvl="6" w:tplc="FFFFFFFF" w:tentative="1">
+      <w:start w:val="1"/>
+      <w:numFmt w:val="decimal"/>
+      <w:lvlText w:val="%7."/>
+      <w:lvlJc w:val="left"/>
+      <w:pPr>
+        <w:ind w:left="5040" w:hanging="360"/>
+      </w:pPr>
+    </w:lvl>
+    <w:lvl w:ilvl="7" w:tplc="FFFFFFFF" w:tentative="1">
+      <w:start w:val="1"/>
+      <w:numFmt w:val="lowerLetter"/>
+      <w:lvlText w:val="%8."/>
+      <w:lvlJc w:val="left"/>
+      <w:pPr>
+        <w:ind w:left="5760" w:hanging="360"/>
+      </w:pPr>
+    </w:lvl>
+    <w:lvl w:ilvl="8" w:tplc="FFFFFFFF" w:tentative="1">
+      <w:start w:val="1"/>
+      <w:numFmt w:val="lowerRoman"/>
+      <w:lvlText w:val="%9."/>
+      <w:lvlJc w:val="right"/>
+      <w:pPr>
+        <w:ind w:left="6480" w:hanging="180"/>
+      </w:pPr>
+    </w:lvl>
+  </w:abstractNum>
+  <w:abstractNum w:abstractNumId="24" w15:restartNumberingAfterBreak="0">
     <w:nsid w:val="584764CE"/>
     <w:multiLevelType w:val="hybridMultilevel"/>
     <w:tmpl w:val="85CC534E"/>
@@ -6662,7 +6832,7 @@
       </w:pPr>
     </w:lvl>
   </w:abstractNum>
-  <w:abstractNum w:abstractNumId="24" w15:restartNumberingAfterBreak="0">
+  <w:abstractNum w:abstractNumId="25" w15:restartNumberingAfterBreak="0">
     <w:nsid w:val="6121756E"/>
     <w:multiLevelType w:val="hybridMultilevel"/>
     <w:tmpl w:val="7FEADA14"/>
@@ -6775,7 +6945,7 @@
       </w:rPr>
     </w:lvl>
   </w:abstractNum>
-  <w:abstractNum w:abstractNumId="25" w15:restartNumberingAfterBreak="0">
+  <w:abstractNum w:abstractNumId="26" w15:restartNumberingAfterBreak="0">
     <w:nsid w:val="629D7853"/>
     <w:multiLevelType w:val="hybridMultilevel"/>
     <w:tmpl w:val="E9CE14AC"/>
@@ -6864,7 +7034,7 @@
       </w:pPr>
     </w:lvl>
   </w:abstractNum>
-  <w:abstractNum w:abstractNumId="26" w15:restartNumberingAfterBreak="0">
+  <w:abstractNum w:abstractNumId="27" w15:restartNumberingAfterBreak="0">
     <w:nsid w:val="6F0974CA"/>
     <w:multiLevelType w:val="hybridMultilevel"/>
     <w:tmpl w:val="6D9EDB32"/>
@@ -6953,7 +7123,7 @@
       </w:pPr>
     </w:lvl>
   </w:abstractNum>
-  <w:abstractNum w:abstractNumId="27" w15:restartNumberingAfterBreak="0">
+  <w:abstractNum w:abstractNumId="28" w15:restartNumberingAfterBreak="0">
     <w:nsid w:val="786B036B"/>
     <w:multiLevelType w:val="hybridMultilevel"/>
     <w:tmpl w:val="A4A01440"/>
@@ -7066,7 +7236,7 @@
       </w:rPr>
     </w:lvl>
   </w:abstractNum>
-  <w:abstractNum w:abstractNumId="28" w15:restartNumberingAfterBreak="0">
+  <w:abstractNum w:abstractNumId="29" w15:restartNumberingAfterBreak="0">
     <w:nsid w:val="7D236A02"/>
     <w:multiLevelType w:val="hybridMultilevel"/>
     <w:tmpl w:val="3D22A87C"/>
@@ -7183,7 +7353,7 @@
     <w:abstractNumId w:val="10"/>
   </w:num>
   <w:num w:numId="2">
-    <w:abstractNumId w:val="24"/>
+    <w:abstractNumId w:val="25"/>
   </w:num>
   <w:num w:numId="3">
     <w:abstractNumId w:val="0"/>
@@ -7207,13 +7377,13 @@
     <w:abstractNumId w:val="21"/>
   </w:num>
   <w:num w:numId="10">
-    <w:abstractNumId w:val="27"/>
+    <w:abstractNumId w:val="28"/>
   </w:num>
   <w:num w:numId="11">
     <w:abstractNumId w:val="7"/>
   </w:num>
   <w:num w:numId="12">
-    <w:abstractNumId w:val="28"/>
+    <w:abstractNumId w:val="29"/>
   </w:num>
   <w:num w:numId="13">
     <w:abstractNumId w:val="17"/>
@@ -7225,10 +7395,10 @@
     <w:abstractNumId w:val="20"/>
   </w:num>
   <w:num w:numId="16">
-    <w:abstractNumId w:val="26"/>
+    <w:abstractNumId w:val="27"/>
   </w:num>
   <w:num w:numId="17">
-    <w:abstractNumId w:val="23"/>
+    <w:abstractNumId w:val="24"/>
   </w:num>
   <w:num w:numId="18">
     <w:abstractNumId w:val="11"/>
@@ -7264,7 +7434,10 @@
     <w:abstractNumId w:val="18"/>
   </w:num>
   <w:num w:numId="29">
-    <w:abstractNumId w:val="25"/>
+    <w:abstractNumId w:val="26"/>
+  </w:num>
+  <w:num w:numId="30">
+    <w:abstractNumId w:val="23"/>
   </w:num>
 </w:numbering>
 </file>
@@ -7667,7 +7840,7 @@
   <w:style w:type="paragraph" w:default="1" w:styleId="Normal">
     <w:name w:val="Normal"/>
     <w:qFormat/>
-    <w:rsid w:val="000E482B"/>
+    <w:rsid w:val="00A94F6E"/>
   </w:style>
   <w:style w:type="character" w:default="1" w:styleId="DefaultParagraphFont">
     <w:name w:val="Default Paragraph Font"/>

</xml_diff>

<commit_message>
change password, refresh token done
</commit_message>
<xml_diff>
--- a/e-commerce-server/requirements.docx
+++ b/e-commerce-server/requirements.docx
@@ -1576,11 +1576,19 @@
           <w:sz w:val="24"/>
         </w:rPr>
       </w:pPr>
-      <w:r>
-        <w:rPr>
-          <w:sz w:val="24"/>
-        </w:rPr>
-        <w:t>userName (unique)</w:t>
+      <w:proofErr w:type="spellStart"/>
+      <w:r>
+        <w:rPr>
+          <w:sz w:val="24"/>
+        </w:rPr>
+        <w:t>userName</w:t>
+      </w:r>
+      <w:proofErr w:type="spellEnd"/>
+      <w:r>
+        <w:rPr>
+          <w:sz w:val="24"/>
+        </w:rPr>
+        <w:t xml:space="preserve"> (unique)</w:t>
       </w:r>
     </w:p>
     <w:p>
@@ -1633,11 +1641,19 @@
           <w:sz w:val="24"/>
         </w:rPr>
       </w:pPr>
-      <w:r>
-        <w:rPr>
-          <w:sz w:val="24"/>
-        </w:rPr>
-        <w:t>userType (</w:t>
+      <w:proofErr w:type="spellStart"/>
+      <w:r>
+        <w:rPr>
+          <w:sz w:val="24"/>
+        </w:rPr>
+        <w:t>userType</w:t>
+      </w:r>
+      <w:proofErr w:type="spellEnd"/>
+      <w:r>
+        <w:rPr>
+          <w:sz w:val="24"/>
+        </w:rPr>
+        <w:t xml:space="preserve"> (</w:t>
       </w:r>
       <w:r>
         <w:rPr>
@@ -1664,12 +1680,14 @@
           <w:sz w:val="24"/>
         </w:rPr>
       </w:pPr>
+      <w:proofErr w:type="spellStart"/>
       <w:r>
         <w:rPr>
           <w:sz w:val="24"/>
         </w:rPr>
         <w:t>isDeleted</w:t>
       </w:r>
+      <w:proofErr w:type="spellEnd"/>
     </w:p>
     <w:p>
       <w:pPr>
@@ -1683,11 +1701,19 @@
           <w:sz w:val="24"/>
         </w:rPr>
       </w:pPr>
-      <w:r>
-        <w:rPr>
-          <w:sz w:val="24"/>
-        </w:rPr>
-        <w:t>createdAt (from schema timestamp)</w:t>
+      <w:proofErr w:type="spellStart"/>
+      <w:r>
+        <w:rPr>
+          <w:sz w:val="24"/>
+        </w:rPr>
+        <w:t>createdAt</w:t>
+      </w:r>
+      <w:proofErr w:type="spellEnd"/>
+      <w:r>
+        <w:rPr>
+          <w:sz w:val="24"/>
+        </w:rPr>
+        <w:t xml:space="preserve"> (from schema timestamp)</w:t>
       </w:r>
     </w:p>
     <w:p>
@@ -1702,11 +1728,19 @@
           <w:sz w:val="24"/>
         </w:rPr>
       </w:pPr>
-      <w:r>
-        <w:rPr>
-          <w:sz w:val="24"/>
-        </w:rPr>
-        <w:t>updatedAt (from schema timestamp)</w:t>
+      <w:proofErr w:type="spellStart"/>
+      <w:r>
+        <w:rPr>
+          <w:sz w:val="24"/>
+        </w:rPr>
+        <w:t>updatedAt</w:t>
+      </w:r>
+      <w:proofErr w:type="spellEnd"/>
+      <w:r>
+        <w:rPr>
+          <w:sz w:val="24"/>
+        </w:rPr>
+        <w:t xml:space="preserve"> (from schema timestamp)</w:t>
       </w:r>
     </w:p>
     <w:p>
@@ -1762,7 +1796,21 @@
         <w:rPr>
           <w:sz w:val="24"/>
         </w:rPr>
-        <w:t>user (objectId of user model)</w:t>
+        <w:t>user (</w:t>
+      </w:r>
+      <w:proofErr w:type="spellStart"/>
+      <w:r>
+        <w:rPr>
+          <w:sz w:val="24"/>
+        </w:rPr>
+        <w:t>objectId</w:t>
+      </w:r>
+      <w:proofErr w:type="spellEnd"/>
+      <w:r>
+        <w:rPr>
+          <w:sz w:val="24"/>
+        </w:rPr>
+        <w:t xml:space="preserve"> of user model)</w:t>
       </w:r>
     </w:p>
     <w:p>
@@ -1787,7 +1835,49 @@
         <w:rPr>
           <w:sz w:val="24"/>
         </w:rPr>
-        <w:t>(object of firstName, middleName and lastName)</w:t>
+        <w:t xml:space="preserve">(object of </w:t>
+      </w:r>
+      <w:proofErr w:type="spellStart"/>
+      <w:r>
+        <w:rPr>
+          <w:sz w:val="24"/>
+        </w:rPr>
+        <w:t>firstName</w:t>
+      </w:r>
+      <w:proofErr w:type="spellEnd"/>
+      <w:r>
+        <w:rPr>
+          <w:sz w:val="24"/>
+        </w:rPr>
+        <w:t xml:space="preserve">, </w:t>
+      </w:r>
+      <w:proofErr w:type="spellStart"/>
+      <w:r>
+        <w:rPr>
+          <w:sz w:val="24"/>
+        </w:rPr>
+        <w:t>middleName</w:t>
+      </w:r>
+      <w:proofErr w:type="spellEnd"/>
+      <w:r>
+        <w:rPr>
+          <w:sz w:val="24"/>
+        </w:rPr>
+        <w:t xml:space="preserve"> and </w:t>
+      </w:r>
+      <w:proofErr w:type="spellStart"/>
+      <w:r>
+        <w:rPr>
+          <w:sz w:val="24"/>
+        </w:rPr>
+        <w:t>lastName</w:t>
+      </w:r>
+      <w:proofErr w:type="spellEnd"/>
+      <w:r>
+        <w:rPr>
+          <w:sz w:val="24"/>
+        </w:rPr>
+        <w:t>)</w:t>
       </w:r>
       <w:r>
         <w:rPr>
@@ -1808,12 +1898,14 @@
           <w:sz w:val="24"/>
         </w:rPr>
       </w:pPr>
+      <w:proofErr w:type="spellStart"/>
       <w:r>
         <w:rPr>
           <w:sz w:val="24"/>
         </w:rPr>
         <w:t>userName</w:t>
       </w:r>
+      <w:proofErr w:type="spellEnd"/>
       <w:r>
         <w:rPr>
           <w:sz w:val="24"/>
@@ -1871,12 +1963,14 @@
           <w:sz w:val="24"/>
         </w:rPr>
       </w:pPr>
+      <w:proofErr w:type="spellStart"/>
       <w:r>
         <w:rPr>
           <w:sz w:val="24"/>
         </w:rPr>
         <w:t>mobileNo</w:t>
       </w:r>
+      <w:proofErr w:type="spellEnd"/>
     </w:p>
     <w:p>
       <w:pPr>
@@ -1909,12 +2003,14 @@
           <w:sz w:val="24"/>
         </w:rPr>
       </w:pPr>
+      <w:proofErr w:type="spellStart"/>
       <w:r>
         <w:rPr>
           <w:sz w:val="24"/>
         </w:rPr>
         <w:t>isDeleted</w:t>
       </w:r>
+      <w:proofErr w:type="spellEnd"/>
     </w:p>
     <w:p>
       <w:pPr>
@@ -1967,7 +2063,21 @@
         <w:rPr>
           <w:sz w:val="24"/>
         </w:rPr>
-        <w:t>user (objectId of user model)</w:t>
+        <w:t>user (</w:t>
+      </w:r>
+      <w:proofErr w:type="spellStart"/>
+      <w:r>
+        <w:rPr>
+          <w:sz w:val="24"/>
+        </w:rPr>
+        <w:t>objectId</w:t>
+      </w:r>
+      <w:proofErr w:type="spellEnd"/>
+      <w:r>
+        <w:rPr>
+          <w:sz w:val="24"/>
+        </w:rPr>
+        <w:t xml:space="preserve"> of user model)</w:t>
       </w:r>
     </w:p>
     <w:p>
@@ -1992,7 +2102,49 @@
         <w:rPr>
           <w:sz w:val="24"/>
         </w:rPr>
-        <w:t xml:space="preserve"> (object of firstName, middleName and lastName)</w:t>
+        <w:t xml:space="preserve"> (object of </w:t>
+      </w:r>
+      <w:proofErr w:type="spellStart"/>
+      <w:r>
+        <w:rPr>
+          <w:sz w:val="24"/>
+        </w:rPr>
+        <w:t>firstName</w:t>
+      </w:r>
+      <w:proofErr w:type="spellEnd"/>
+      <w:r>
+        <w:rPr>
+          <w:sz w:val="24"/>
+        </w:rPr>
+        <w:t xml:space="preserve">, </w:t>
+      </w:r>
+      <w:proofErr w:type="spellStart"/>
+      <w:r>
+        <w:rPr>
+          <w:sz w:val="24"/>
+        </w:rPr>
+        <w:t>middleName</w:t>
+      </w:r>
+      <w:proofErr w:type="spellEnd"/>
+      <w:r>
+        <w:rPr>
+          <w:sz w:val="24"/>
+        </w:rPr>
+        <w:t xml:space="preserve"> and </w:t>
+      </w:r>
+      <w:proofErr w:type="spellStart"/>
+      <w:r>
+        <w:rPr>
+          <w:sz w:val="24"/>
+        </w:rPr>
+        <w:t>lastName</w:t>
+      </w:r>
+      <w:proofErr w:type="spellEnd"/>
+      <w:r>
+        <w:rPr>
+          <w:sz w:val="24"/>
+        </w:rPr>
+        <w:t>)</w:t>
       </w:r>
     </w:p>
     <w:p>
@@ -2007,11 +2159,19 @@
           <w:sz w:val="24"/>
         </w:rPr>
       </w:pPr>
-      <w:r>
-        <w:rPr>
-          <w:sz w:val="24"/>
-        </w:rPr>
-        <w:t>userName (unique)</w:t>
+      <w:proofErr w:type="spellStart"/>
+      <w:r>
+        <w:rPr>
+          <w:sz w:val="24"/>
+        </w:rPr>
+        <w:t>userName</w:t>
+      </w:r>
+      <w:proofErr w:type="spellEnd"/>
+      <w:r>
+        <w:rPr>
+          <w:sz w:val="24"/>
+        </w:rPr>
+        <w:t xml:space="preserve"> (unique)</w:t>
       </w:r>
     </w:p>
     <w:p>
@@ -2045,12 +2205,14 @@
           <w:sz w:val="24"/>
         </w:rPr>
       </w:pPr>
+      <w:proofErr w:type="spellStart"/>
       <w:r>
         <w:rPr>
           <w:sz w:val="24"/>
         </w:rPr>
         <w:t>mobileNo</w:t>
       </w:r>
+      <w:proofErr w:type="spellEnd"/>
     </w:p>
     <w:p>
       <w:pPr>
@@ -2083,12 +2245,14 @@
           <w:sz w:val="24"/>
         </w:rPr>
       </w:pPr>
+      <w:proofErr w:type="spellStart"/>
       <w:r>
         <w:rPr>
           <w:sz w:val="24"/>
         </w:rPr>
         <w:t>isDeleted</w:t>
       </w:r>
+      <w:proofErr w:type="spellEnd"/>
     </w:p>
     <w:p>
       <w:pPr>
@@ -2102,11 +2266,33 @@
           <w:sz w:val="24"/>
         </w:rPr>
       </w:pPr>
-      <w:r>
-        <w:rPr>
-          <w:sz w:val="24"/>
-        </w:rPr>
-        <w:t>orderHistory (Array of order objectId references)</w:t>
+      <w:proofErr w:type="spellStart"/>
+      <w:r>
+        <w:rPr>
+          <w:sz w:val="24"/>
+        </w:rPr>
+        <w:t>orderHistory</w:t>
+      </w:r>
+      <w:proofErr w:type="spellEnd"/>
+      <w:r>
+        <w:rPr>
+          <w:sz w:val="24"/>
+        </w:rPr>
+        <w:t xml:space="preserve"> (Array of order </w:t>
+      </w:r>
+      <w:proofErr w:type="spellStart"/>
+      <w:r>
+        <w:rPr>
+          <w:sz w:val="24"/>
+        </w:rPr>
+        <w:t>objectId</w:t>
+      </w:r>
+      <w:proofErr w:type="spellEnd"/>
+      <w:r>
+        <w:rPr>
+          <w:sz w:val="24"/>
+        </w:rPr>
+        <w:t xml:space="preserve"> references)</w:t>
       </w:r>
     </w:p>
     <w:p>
@@ -2125,7 +2311,21 @@
         <w:rPr>
           <w:sz w:val="24"/>
         </w:rPr>
-        <w:t xml:space="preserve">reviews (Array of review objectId references) </w:t>
+        <w:t xml:space="preserve">reviews (Array of review </w:t>
+      </w:r>
+      <w:proofErr w:type="spellStart"/>
+      <w:r>
+        <w:rPr>
+          <w:sz w:val="24"/>
+        </w:rPr>
+        <w:t>objectId</w:t>
+      </w:r>
+      <w:proofErr w:type="spellEnd"/>
+      <w:r>
+        <w:rPr>
+          <w:sz w:val="24"/>
+        </w:rPr>
+        <w:t xml:space="preserve"> references) </w:t>
       </w:r>
     </w:p>
     <w:p>
@@ -2189,7 +2389,21 @@
         <w:rPr>
           <w:sz w:val="24"/>
         </w:rPr>
-        <w:t xml:space="preserve"> user (objectId of user model)</w:t>
+        <w:t xml:space="preserve"> user (</w:t>
+      </w:r>
+      <w:proofErr w:type="spellStart"/>
+      <w:r>
+        <w:rPr>
+          <w:sz w:val="24"/>
+        </w:rPr>
+        <w:t>objectId</w:t>
+      </w:r>
+      <w:proofErr w:type="spellEnd"/>
+      <w:r>
+        <w:rPr>
+          <w:sz w:val="24"/>
+        </w:rPr>
+        <w:t xml:space="preserve"> of user model)</w:t>
       </w:r>
     </w:p>
     <w:p>
@@ -2204,11 +2418,19 @@
           <w:sz w:val="24"/>
         </w:rPr>
       </w:pPr>
-      <w:r>
-        <w:rPr>
-          <w:sz w:val="24"/>
-        </w:rPr>
-        <w:t>userName (unique)</w:t>
+      <w:proofErr w:type="spellStart"/>
+      <w:r>
+        <w:rPr>
+          <w:sz w:val="24"/>
+        </w:rPr>
+        <w:t>userName</w:t>
+      </w:r>
+      <w:proofErr w:type="spellEnd"/>
+      <w:r>
+        <w:rPr>
+          <w:sz w:val="24"/>
+        </w:rPr>
+        <w:t xml:space="preserve"> (unique)</w:t>
       </w:r>
     </w:p>
     <w:p>
@@ -2239,7 +2461,49 @@
         <w:rPr>
           <w:sz w:val="24"/>
         </w:rPr>
-        <w:t xml:space="preserve"> (object of firstName, middleName and lastName)</w:t>
+        <w:t xml:space="preserve"> (object of </w:t>
+      </w:r>
+      <w:proofErr w:type="spellStart"/>
+      <w:r>
+        <w:rPr>
+          <w:sz w:val="24"/>
+        </w:rPr>
+        <w:t>firstName</w:t>
+      </w:r>
+      <w:proofErr w:type="spellEnd"/>
+      <w:r>
+        <w:rPr>
+          <w:sz w:val="24"/>
+        </w:rPr>
+        <w:t xml:space="preserve">, </w:t>
+      </w:r>
+      <w:proofErr w:type="spellStart"/>
+      <w:r>
+        <w:rPr>
+          <w:sz w:val="24"/>
+        </w:rPr>
+        <w:t>middleName</w:t>
+      </w:r>
+      <w:proofErr w:type="spellEnd"/>
+      <w:r>
+        <w:rPr>
+          <w:sz w:val="24"/>
+        </w:rPr>
+        <w:t xml:space="preserve"> and </w:t>
+      </w:r>
+      <w:proofErr w:type="spellStart"/>
+      <w:r>
+        <w:rPr>
+          <w:sz w:val="24"/>
+        </w:rPr>
+        <w:t>lastName</w:t>
+      </w:r>
+      <w:proofErr w:type="spellEnd"/>
+      <w:r>
+        <w:rPr>
+          <w:sz w:val="24"/>
+        </w:rPr>
+        <w:t>)</w:t>
       </w:r>
     </w:p>
     <w:p>
@@ -2273,12 +2537,14 @@
           <w:sz w:val="24"/>
         </w:rPr>
       </w:pPr>
+      <w:proofErr w:type="spellStart"/>
       <w:r>
         <w:rPr>
           <w:sz w:val="24"/>
         </w:rPr>
         <w:t>isDeleted</w:t>
       </w:r>
+      <w:proofErr w:type="spellEnd"/>
     </w:p>
     <w:p>
       <w:pPr>
@@ -2292,12 +2558,14 @@
           <w:sz w:val="24"/>
         </w:rPr>
       </w:pPr>
+      <w:proofErr w:type="spellStart"/>
       <w:r>
         <w:rPr>
           <w:sz w:val="24"/>
         </w:rPr>
         <w:t>mobileNo</w:t>
       </w:r>
+      <w:proofErr w:type="spellEnd"/>
     </w:p>
     <w:p>
       <w:pPr>
@@ -2466,7 +2734,21 @@
         <w:rPr>
           <w:sz w:val="24"/>
         </w:rPr>
-        <w:t>vendor (ObjectId of vendor)</w:t>
+        <w:t>vendor (</w:t>
+      </w:r>
+      <w:proofErr w:type="spellStart"/>
+      <w:r>
+        <w:rPr>
+          <w:sz w:val="24"/>
+        </w:rPr>
+        <w:t>ObjectId</w:t>
+      </w:r>
+      <w:proofErr w:type="spellEnd"/>
+      <w:r>
+        <w:rPr>
+          <w:sz w:val="24"/>
+        </w:rPr>
+        <w:t xml:space="preserve"> of vendor)</w:t>
       </w:r>
     </w:p>
     <w:p>
@@ -2519,11 +2801,19 @@
           <w:sz w:val="24"/>
         </w:rPr>
       </w:pPr>
-      <w:r>
-        <w:rPr>
-          <w:sz w:val="24"/>
-        </w:rPr>
-        <w:t>lowStockNotification (default false)</w:t>
+      <w:proofErr w:type="spellStart"/>
+      <w:r>
+        <w:rPr>
+          <w:sz w:val="24"/>
+        </w:rPr>
+        <w:t>lowStockNotification</w:t>
+      </w:r>
+      <w:proofErr w:type="spellEnd"/>
+      <w:r>
+        <w:rPr>
+          <w:sz w:val="24"/>
+        </w:rPr>
+        <w:t xml:space="preserve"> (default false)</w:t>
       </w:r>
     </w:p>
     <w:p>
@@ -2573,7 +2863,21 @@
         <w:rPr>
           <w:sz w:val="24"/>
         </w:rPr>
-        <w:t xml:space="preserve"> (Array of ObjectId of review)</w:t>
+        <w:t xml:space="preserve"> (Array of </w:t>
+      </w:r>
+      <w:proofErr w:type="spellStart"/>
+      <w:r>
+        <w:rPr>
+          <w:sz w:val="24"/>
+        </w:rPr>
+        <w:t>ObjectId</w:t>
+      </w:r>
+      <w:proofErr w:type="spellEnd"/>
+      <w:r>
+        <w:rPr>
+          <w:sz w:val="24"/>
+        </w:rPr>
+        <w:t xml:space="preserve"> of review)</w:t>
       </w:r>
     </w:p>
     <w:p>
@@ -2588,12 +2892,14 @@
           <w:sz w:val="24"/>
         </w:rPr>
       </w:pPr>
+      <w:proofErr w:type="spellStart"/>
       <w:r>
         <w:rPr>
           <w:sz w:val="24"/>
         </w:rPr>
         <w:t>isDeleted</w:t>
       </w:r>
+      <w:proofErr w:type="spellEnd"/>
     </w:p>
     <w:p>
       <w:pPr>
@@ -2611,8 +2917,16 @@
         <w:rPr>
           <w:sz w:val="24"/>
         </w:rPr>
-        <w:t xml:space="preserve"> createdAt</w:t>
-      </w:r>
+        <w:t xml:space="preserve"> </w:t>
+      </w:r>
+      <w:proofErr w:type="spellStart"/>
+      <w:r>
+        <w:rPr>
+          <w:sz w:val="24"/>
+        </w:rPr>
+        <w:t>createdAt</w:t>
+      </w:r>
+      <w:proofErr w:type="spellEnd"/>
     </w:p>
     <w:p>
       <w:pPr>
@@ -2630,8 +2944,16 @@
         <w:rPr>
           <w:sz w:val="24"/>
         </w:rPr>
-        <w:t xml:space="preserve"> updatedAt</w:t>
-      </w:r>
+        <w:t xml:space="preserve"> </w:t>
+      </w:r>
+      <w:proofErr w:type="spellStart"/>
+      <w:r>
+        <w:rPr>
+          <w:sz w:val="24"/>
+        </w:rPr>
+        <w:t>updatedAt</w:t>
+      </w:r>
+      <w:proofErr w:type="spellEnd"/>
     </w:p>
     <w:p>
       <w:pPr>
@@ -2686,7 +3008,21 @@
         <w:rPr>
           <w:sz w:val="24"/>
         </w:rPr>
-        <w:t xml:space="preserve"> products (Array of product objectId references)</w:t>
+        <w:t xml:space="preserve"> products (Array of product </w:t>
+      </w:r>
+      <w:proofErr w:type="spellStart"/>
+      <w:r>
+        <w:rPr>
+          <w:sz w:val="24"/>
+        </w:rPr>
+        <w:t>objectId</w:t>
+      </w:r>
+      <w:proofErr w:type="spellEnd"/>
+      <w:r>
+        <w:rPr>
+          <w:sz w:val="24"/>
+        </w:rPr>
+        <w:t xml:space="preserve"> references)</w:t>
       </w:r>
     </w:p>
     <w:p>
@@ -2701,12 +3037,14 @@
           <w:sz w:val="24"/>
         </w:rPr>
       </w:pPr>
+      <w:proofErr w:type="spellStart"/>
       <w:r>
         <w:rPr>
           <w:sz w:val="24"/>
         </w:rPr>
         <w:t>totalPrice</w:t>
       </w:r>
+      <w:proofErr w:type="spellEnd"/>
     </w:p>
     <w:p>
       <w:pPr>
@@ -2724,7 +3062,21 @@
         <w:rPr>
           <w:sz w:val="24"/>
         </w:rPr>
-        <w:t>customer (objectId reference to Customer)</w:t>
+        <w:t>customer (</w:t>
+      </w:r>
+      <w:proofErr w:type="spellStart"/>
+      <w:r>
+        <w:rPr>
+          <w:sz w:val="24"/>
+        </w:rPr>
+        <w:t>objectId</w:t>
+      </w:r>
+      <w:proofErr w:type="spellEnd"/>
+      <w:r>
+        <w:rPr>
+          <w:sz w:val="24"/>
+        </w:rPr>
+        <w:t xml:space="preserve"> reference to Customer)</w:t>
       </w:r>
     </w:p>
     <w:p>
@@ -2778,12 +3130,14 @@
           <w:sz w:val="24"/>
         </w:rPr>
       </w:pPr>
+      <w:proofErr w:type="spellStart"/>
       <w:r>
         <w:rPr>
           <w:sz w:val="24"/>
         </w:rPr>
         <w:t>shippingInfo</w:t>
       </w:r>
+      <w:proofErr w:type="spellEnd"/>
     </w:p>
     <w:p>
       <w:pPr>
@@ -2873,12 +3227,14 @@
           <w:sz w:val="24"/>
         </w:rPr>
       </w:pPr>
+      <w:proofErr w:type="spellStart"/>
       <w:r>
         <w:rPr>
           <w:sz w:val="24"/>
         </w:rPr>
         <w:t>postalCode</w:t>
       </w:r>
+      <w:proofErr w:type="spellEnd"/>
     </w:p>
     <w:p>
       <w:pPr>
@@ -2892,12 +3248,14 @@
           <w:sz w:val="24"/>
         </w:rPr>
       </w:pPr>
+      <w:proofErr w:type="spellStart"/>
       <w:r>
         <w:rPr>
           <w:sz w:val="24"/>
         </w:rPr>
         <w:t>createdAt</w:t>
       </w:r>
+      <w:proofErr w:type="spellEnd"/>
     </w:p>
     <w:p>
       <w:pPr>
@@ -2911,12 +3269,14 @@
           <w:sz w:val="24"/>
         </w:rPr>
       </w:pPr>
+      <w:proofErr w:type="spellStart"/>
       <w:r>
         <w:rPr>
           <w:sz w:val="24"/>
         </w:rPr>
         <w:t>updatedAt</w:t>
       </w:r>
+      <w:proofErr w:type="spellEnd"/>
     </w:p>
     <w:p>
       <w:pPr>
@@ -2979,7 +3339,21 @@
         <w:rPr>
           <w:sz w:val="24"/>
         </w:rPr>
-        <w:t>customer (ObjectId of customer</w:t>
+        <w:t>customer (</w:t>
+      </w:r>
+      <w:proofErr w:type="spellStart"/>
+      <w:r>
+        <w:rPr>
+          <w:sz w:val="24"/>
+        </w:rPr>
+        <w:t>ObjectId</w:t>
+      </w:r>
+      <w:proofErr w:type="spellEnd"/>
+      <w:r>
+        <w:rPr>
+          <w:sz w:val="24"/>
+        </w:rPr>
+        <w:t xml:space="preserve"> of customer</w:t>
       </w:r>
       <w:r>
         <w:rPr>
@@ -3012,11 +3386,19 @@
         </w:rPr>
         <w:t>product (</w:t>
       </w:r>
-      <w:r>
-        <w:rPr>
-          <w:sz w:val="24"/>
-        </w:rPr>
-        <w:t>ObjectId of product</w:t>
+      <w:proofErr w:type="spellStart"/>
+      <w:r>
+        <w:rPr>
+          <w:sz w:val="24"/>
+        </w:rPr>
+        <w:t>ObjectId</w:t>
+      </w:r>
+      <w:proofErr w:type="spellEnd"/>
+      <w:r>
+        <w:rPr>
+          <w:sz w:val="24"/>
+        </w:rPr>
+        <w:t xml:space="preserve"> of product</w:t>
       </w:r>
       <w:r>
         <w:rPr>
@@ -3075,12 +3457,14 @@
           <w:sz w:val="24"/>
         </w:rPr>
       </w:pPr>
+      <w:proofErr w:type="spellStart"/>
       <w:r>
         <w:rPr>
           <w:sz w:val="24"/>
         </w:rPr>
         <w:t>isDeleted</w:t>
       </w:r>
+      <w:proofErr w:type="spellEnd"/>
     </w:p>
     <w:p>
       <w:pPr>
@@ -3094,12 +3478,14 @@
           <w:sz w:val="24"/>
         </w:rPr>
       </w:pPr>
+      <w:proofErr w:type="spellStart"/>
       <w:r>
         <w:rPr>
           <w:sz w:val="24"/>
         </w:rPr>
         <w:t>createdAt</w:t>
       </w:r>
+      <w:proofErr w:type="spellEnd"/>
     </w:p>
     <w:p>
       <w:pPr>
@@ -3113,12 +3499,14 @@
           <w:sz w:val="24"/>
         </w:rPr>
       </w:pPr>
+      <w:proofErr w:type="spellStart"/>
       <w:r>
         <w:rPr>
           <w:sz w:val="24"/>
         </w:rPr>
         <w:t>updatedAt</w:t>
       </w:r>
+      <w:proofErr w:type="spellEnd"/>
     </w:p>
     <w:p>
       <w:pPr>
@@ -3273,123 +3661,526 @@
           <w:b/>
           <w:sz w:val="24"/>
         </w:rPr>
+        <w:t>/users (GET all customer)</w:t>
+      </w:r>
+    </w:p>
+    <w:p>
+      <w:pPr>
+        <w:pStyle w:val="ListParagraph"/>
+        <w:numPr>
+          <w:ilvl w:val="0"/>
+          <w:numId w:val="22"/>
+        </w:numPr>
+        <w:spacing w:after="0"/>
+        <w:rPr>
+          <w:b/>
+          <w:sz w:val="24"/>
+        </w:rPr>
+      </w:pPr>
+      <w:r>
+        <w:rPr>
+          <w:b/>
+          <w:sz w:val="24"/>
+        </w:rPr>
+        <w:t>/users/:id (GET single customer)</w:t>
+      </w:r>
+    </w:p>
+    <w:p>
+      <w:pPr>
+        <w:pStyle w:val="ListParagraph"/>
+        <w:numPr>
+          <w:ilvl w:val="0"/>
+          <w:numId w:val="22"/>
+        </w:numPr>
+        <w:spacing w:after="0"/>
+        <w:rPr>
+          <w:b/>
+          <w:sz w:val="24"/>
+        </w:rPr>
+      </w:pPr>
+      <w:r>
+        <w:rPr>
+          <w:b/>
+          <w:sz w:val="24"/>
+        </w:rPr>
+        <w:t>/users/:id/</w:t>
+      </w:r>
+      <w:proofErr w:type="spellStart"/>
+      <w:r>
+        <w:rPr>
+          <w:b/>
+          <w:sz w:val="24"/>
+        </w:rPr>
+        <w:t>ordersv</w:t>
+      </w:r>
+      <w:proofErr w:type="spellEnd"/>
+      <w:r>
+        <w:rPr>
+          <w:b/>
+          <w:sz w:val="24"/>
+        </w:rPr>
+        <w:t>(GET orders of a customer)</w:t>
+      </w:r>
+    </w:p>
+    <w:p>
+      <w:pPr>
+        <w:pStyle w:val="ListParagraph"/>
+        <w:numPr>
+          <w:ilvl w:val="0"/>
+          <w:numId w:val="22"/>
+        </w:numPr>
+        <w:spacing w:after="0"/>
+        <w:rPr>
+          <w:b/>
+          <w:sz w:val="24"/>
+        </w:rPr>
+      </w:pPr>
+      <w:r>
+        <w:rPr>
+          <w:b/>
+          <w:sz w:val="24"/>
+        </w:rPr>
+        <w:t>/users/:id (PUT/PATCH single customer)</w:t>
+      </w:r>
+    </w:p>
+    <w:p>
+      <w:pPr>
+        <w:pStyle w:val="ListParagraph"/>
+        <w:numPr>
+          <w:ilvl w:val="0"/>
+          <w:numId w:val="22"/>
+        </w:numPr>
+        <w:spacing w:after="0"/>
+        <w:rPr>
+          <w:b/>
+          <w:sz w:val="24"/>
+        </w:rPr>
+      </w:pPr>
+      <w:r>
+        <w:rPr>
+          <w:b/>
+          <w:sz w:val="24"/>
+        </w:rPr>
+        <w:t xml:space="preserve">/users/:id (DELETE customer) </w:t>
+      </w:r>
+    </w:p>
+    <w:p>
+      <w:pPr>
+        <w:spacing w:after="0"/>
+        <w:rPr>
+          <w:b/>
+          <w:sz w:val="30"/>
+        </w:rPr>
+      </w:pPr>
+      <w:r>
+        <w:rPr>
+          <w:b/>
+          <w:sz w:val="30"/>
+        </w:rPr>
+        <w:t xml:space="preserve">Vendor: </w:t>
+      </w:r>
+    </w:p>
+    <w:p>
+      <w:pPr>
+        <w:pStyle w:val="ListParagraph"/>
+        <w:numPr>
+          <w:ilvl w:val="0"/>
+          <w:numId w:val="24"/>
+        </w:numPr>
+        <w:spacing w:after="0"/>
+        <w:rPr>
+          <w:b/>
+          <w:sz w:val="24"/>
+        </w:rPr>
+      </w:pPr>
+      <w:r>
+        <w:rPr>
+          <w:b/>
+          <w:sz w:val="24"/>
+        </w:rPr>
+        <w:t>/vendors (GET all vendors)</w:t>
+      </w:r>
+    </w:p>
+    <w:p>
+      <w:pPr>
+        <w:pStyle w:val="ListParagraph"/>
+        <w:numPr>
+          <w:ilvl w:val="0"/>
+          <w:numId w:val="24"/>
+        </w:numPr>
+        <w:spacing w:after="0"/>
+        <w:rPr>
+          <w:b/>
+          <w:sz w:val="24"/>
+        </w:rPr>
+      </w:pPr>
+      <w:r>
+        <w:rPr>
+          <w:b/>
+          <w:sz w:val="24"/>
+        </w:rPr>
+        <w:t>/ vendors /:id (GET single vendor)</w:t>
+      </w:r>
+    </w:p>
+    <w:p>
+      <w:pPr>
+        <w:pStyle w:val="ListParagraph"/>
+        <w:numPr>
+          <w:ilvl w:val="0"/>
+          <w:numId w:val="24"/>
+        </w:numPr>
+        <w:spacing w:after="0"/>
+        <w:rPr>
+          <w:b/>
+          <w:sz w:val="24"/>
+        </w:rPr>
+      </w:pPr>
+      <w:r>
+        <w:rPr>
+          <w:b/>
+          <w:sz w:val="24"/>
+        </w:rPr>
+        <w:t xml:space="preserve">/ vendors /:id (PUT/PATCH single vendor) </w:t>
+      </w:r>
+    </w:p>
+    <w:p>
+      <w:pPr>
+        <w:pStyle w:val="ListParagraph"/>
+        <w:numPr>
+          <w:ilvl w:val="0"/>
+          <w:numId w:val="24"/>
+        </w:numPr>
+        <w:spacing w:after="0"/>
+        <w:rPr>
+          <w:b/>
+          <w:sz w:val="24"/>
+        </w:rPr>
+      </w:pPr>
+      <w:r>
+        <w:rPr>
+          <w:b/>
+          <w:sz w:val="24"/>
+        </w:rPr>
+        <w:t xml:space="preserve">/vendors/:id (DELETE vendor) </w:t>
+      </w:r>
+    </w:p>
+    <w:p>
+      <w:pPr>
+        <w:spacing w:after="0"/>
+        <w:rPr>
+          <w:b/>
+          <w:sz w:val="30"/>
+        </w:rPr>
+      </w:pPr>
+      <w:r>
+        <w:rPr>
+          <w:b/>
+          <w:sz w:val="30"/>
+        </w:rPr>
+        <w:t xml:space="preserve">Admin: </w:t>
+      </w:r>
+    </w:p>
+    <w:p>
+      <w:pPr>
+        <w:pStyle w:val="ListParagraph"/>
+        <w:numPr>
+          <w:ilvl w:val="0"/>
+          <w:numId w:val="25"/>
+        </w:numPr>
+        <w:spacing w:after="0"/>
+        <w:rPr>
+          <w:b/>
+          <w:sz w:val="24"/>
+        </w:rPr>
+      </w:pPr>
+      <w:r>
+        <w:rPr>
+          <w:b/>
+          <w:sz w:val="24"/>
+        </w:rPr>
+        <w:t>/admins (GET all admins)</w:t>
+      </w:r>
+    </w:p>
+    <w:p>
+      <w:pPr>
+        <w:pStyle w:val="ListParagraph"/>
+        <w:numPr>
+          <w:ilvl w:val="0"/>
+          <w:numId w:val="25"/>
+        </w:numPr>
+        <w:spacing w:after="0"/>
+        <w:rPr>
+          <w:b/>
+          <w:sz w:val="24"/>
+        </w:rPr>
+      </w:pPr>
+      <w:r>
+        <w:rPr>
+          <w:b/>
+          <w:sz w:val="24"/>
+        </w:rPr>
+        <w:t>/ admins/:id (GET single admin)</w:t>
+      </w:r>
+    </w:p>
+    <w:p>
+      <w:pPr>
+        <w:pStyle w:val="ListParagraph"/>
+        <w:numPr>
+          <w:ilvl w:val="0"/>
+          <w:numId w:val="25"/>
+        </w:numPr>
+        <w:spacing w:after="0"/>
+        <w:rPr>
+          <w:b/>
+          <w:sz w:val="24"/>
+        </w:rPr>
+      </w:pPr>
+      <w:r>
+        <w:rPr>
+          <w:b/>
+          <w:sz w:val="24"/>
+        </w:rPr>
+        <w:t xml:space="preserve">/ admins/:id (PUT/PATCH single admin) </w:t>
+      </w:r>
+    </w:p>
+    <w:p>
+      <w:pPr>
+        <w:pStyle w:val="ListParagraph"/>
+        <w:numPr>
+          <w:ilvl w:val="0"/>
+          <w:numId w:val="25"/>
+        </w:numPr>
+        <w:spacing w:after="0"/>
+        <w:rPr>
+          <w:b/>
+          <w:sz w:val="24"/>
+        </w:rPr>
+      </w:pPr>
+      <w:r>
+        <w:rPr>
+          <w:b/>
+          <w:sz w:val="24"/>
+        </w:rPr>
+        <w:t xml:space="preserve">/ admins/:id (DELETE admin) </w:t>
+      </w:r>
+    </w:p>
+    <w:p>
+      <w:pPr>
+        <w:spacing w:after="0"/>
+        <w:rPr>
+          <w:b/>
+          <w:sz w:val="30"/>
+        </w:rPr>
+      </w:pPr>
+      <w:r>
+        <w:rPr>
+          <w:b/>
+          <w:sz w:val="30"/>
+        </w:rPr>
+        <w:t>Products</w:t>
+      </w:r>
+      <w:r>
+        <w:rPr>
+          <w:b/>
+          <w:sz w:val="30"/>
+        </w:rPr>
+        <w:t xml:space="preserve">: </w:t>
+      </w:r>
+    </w:p>
+    <w:p>
+      <w:pPr>
+        <w:pStyle w:val="ListParagraph"/>
+        <w:numPr>
+          <w:ilvl w:val="0"/>
+          <w:numId w:val="26"/>
+        </w:numPr>
+        <w:spacing w:after="0"/>
+        <w:rPr>
+          <w:b/>
+          <w:sz w:val="24"/>
+        </w:rPr>
+      </w:pPr>
+      <w:r>
+        <w:rPr>
+          <w:b/>
+          <w:sz w:val="24"/>
+        </w:rPr>
         <w:t>/</w:t>
       </w:r>
-      <w:proofErr w:type="gramStart"/>
-      <w:r>
-        <w:rPr>
-          <w:b/>
-          <w:sz w:val="24"/>
-        </w:rPr>
-        <w:t>users</w:t>
-      </w:r>
-      <w:proofErr w:type="gramEnd"/>
-      <w:r>
-        <w:rPr>
-          <w:b/>
-          <w:sz w:val="24"/>
-        </w:rPr>
-        <w:t xml:space="preserve"> (GET all customer)</w:t>
-      </w:r>
-    </w:p>
-    <w:p>
-      <w:pPr>
-        <w:pStyle w:val="ListParagraph"/>
-        <w:numPr>
-          <w:ilvl w:val="0"/>
-          <w:numId w:val="22"/>
-        </w:numPr>
-        <w:spacing w:after="0"/>
-        <w:rPr>
-          <w:b/>
-          <w:sz w:val="24"/>
-        </w:rPr>
-      </w:pPr>
-      <w:r>
-        <w:rPr>
-          <w:b/>
-          <w:sz w:val="24"/>
-        </w:rPr>
-        <w:t>/users/:id (GET single customer)</w:t>
-      </w:r>
-    </w:p>
-    <w:p>
-      <w:pPr>
-        <w:pStyle w:val="ListParagraph"/>
-        <w:numPr>
-          <w:ilvl w:val="0"/>
-          <w:numId w:val="22"/>
-        </w:numPr>
-        <w:spacing w:after="0"/>
-        <w:rPr>
-          <w:b/>
-          <w:sz w:val="24"/>
-        </w:rPr>
-      </w:pPr>
-      <w:r>
-        <w:rPr>
-          <w:b/>
-          <w:sz w:val="24"/>
-        </w:rPr>
-        <w:t>/users/:id/</w:t>
-      </w:r>
-      <w:proofErr w:type="gramStart"/>
-      <w:r>
-        <w:rPr>
-          <w:b/>
-          <w:sz w:val="24"/>
-        </w:rPr>
-        <w:t>ordersv(</w:t>
-      </w:r>
-      <w:proofErr w:type="gramEnd"/>
-      <w:r>
-        <w:rPr>
-          <w:b/>
-          <w:sz w:val="24"/>
-        </w:rPr>
-        <w:t>GET orders of a customer)</w:t>
-      </w:r>
-    </w:p>
-    <w:p>
-      <w:pPr>
-        <w:pStyle w:val="ListParagraph"/>
-        <w:numPr>
-          <w:ilvl w:val="0"/>
-          <w:numId w:val="22"/>
-        </w:numPr>
-        <w:spacing w:after="0"/>
-        <w:rPr>
-          <w:b/>
-          <w:sz w:val="24"/>
-        </w:rPr>
-      </w:pPr>
-      <w:r>
-        <w:rPr>
-          <w:b/>
-          <w:sz w:val="24"/>
-        </w:rPr>
-        <w:t>/users/:id (PUT/PATCH single customer)</w:t>
-      </w:r>
-    </w:p>
-    <w:p>
-      <w:pPr>
-        <w:pStyle w:val="ListParagraph"/>
-        <w:numPr>
-          <w:ilvl w:val="0"/>
-          <w:numId w:val="22"/>
-        </w:numPr>
-        <w:spacing w:after="0"/>
-        <w:rPr>
-          <w:b/>
-          <w:sz w:val="24"/>
-        </w:rPr>
-      </w:pPr>
-      <w:r>
-        <w:rPr>
-          <w:b/>
-          <w:sz w:val="24"/>
-        </w:rPr>
-        <w:t xml:space="preserve">/users/:id (DELETE customer) </w:t>
+      <w:r>
+        <w:rPr>
+          <w:b/>
+          <w:sz w:val="24"/>
+        </w:rPr>
+        <w:t>products</w:t>
+      </w:r>
+      <w:r>
+        <w:rPr>
+          <w:b/>
+          <w:sz w:val="24"/>
+        </w:rPr>
+        <w:t xml:space="preserve"> (GET all </w:t>
+      </w:r>
+      <w:r>
+        <w:rPr>
+          <w:b/>
+          <w:sz w:val="24"/>
+        </w:rPr>
+        <w:t>products</w:t>
+      </w:r>
+      <w:r>
+        <w:rPr>
+          <w:b/>
+          <w:sz w:val="24"/>
+        </w:rPr>
+        <w:t>)</w:t>
+      </w:r>
+    </w:p>
+    <w:p>
+      <w:pPr>
+        <w:pStyle w:val="ListParagraph"/>
+        <w:numPr>
+          <w:ilvl w:val="0"/>
+          <w:numId w:val="26"/>
+        </w:numPr>
+        <w:spacing w:after="0"/>
+        <w:rPr>
+          <w:b/>
+          <w:sz w:val="24"/>
+        </w:rPr>
+      </w:pPr>
+      <w:r>
+        <w:rPr>
+          <w:b/>
+          <w:sz w:val="24"/>
+        </w:rPr>
+        <w:t xml:space="preserve">/ </w:t>
+      </w:r>
+      <w:r>
+        <w:rPr>
+          <w:b/>
+          <w:sz w:val="24"/>
+        </w:rPr>
+        <w:t>products</w:t>
+      </w:r>
+      <w:r>
+        <w:rPr>
+          <w:b/>
+          <w:sz w:val="24"/>
+        </w:rPr>
+        <w:t xml:space="preserve">/:id (GET single </w:t>
+      </w:r>
+      <w:r>
+        <w:rPr>
+          <w:b/>
+          <w:sz w:val="24"/>
+        </w:rPr>
+        <w:t>product</w:t>
+      </w:r>
+      <w:r>
+        <w:rPr>
+          <w:b/>
+          <w:sz w:val="24"/>
+        </w:rPr>
+        <w:t>)</w:t>
+      </w:r>
+    </w:p>
+    <w:p>
+      <w:pPr>
+        <w:pStyle w:val="ListParagraph"/>
+        <w:numPr>
+          <w:ilvl w:val="0"/>
+          <w:numId w:val="26"/>
+        </w:numPr>
+        <w:spacing w:after="0"/>
+        <w:rPr>
+          <w:b/>
+          <w:sz w:val="24"/>
+        </w:rPr>
+      </w:pPr>
+      <w:r>
+        <w:rPr>
+          <w:b/>
+          <w:sz w:val="24"/>
+        </w:rPr>
+        <w:t xml:space="preserve">/ </w:t>
+      </w:r>
+      <w:r>
+        <w:rPr>
+          <w:b/>
+          <w:sz w:val="24"/>
+        </w:rPr>
+        <w:t>products</w:t>
+      </w:r>
+      <w:r>
+        <w:rPr>
+          <w:b/>
+          <w:sz w:val="24"/>
+        </w:rPr>
+        <w:t xml:space="preserve">/:id (PUT/PATCH single </w:t>
+      </w:r>
+      <w:r>
+        <w:rPr>
+          <w:b/>
+          <w:sz w:val="24"/>
+        </w:rPr>
+        <w:t>product</w:t>
+      </w:r>
+      <w:r>
+        <w:rPr>
+          <w:b/>
+          <w:sz w:val="24"/>
+        </w:rPr>
+        <w:t xml:space="preserve">) </w:t>
+      </w:r>
+    </w:p>
+    <w:p>
+      <w:pPr>
+        <w:pStyle w:val="ListParagraph"/>
+        <w:numPr>
+          <w:ilvl w:val="0"/>
+          <w:numId w:val="26"/>
+        </w:numPr>
+        <w:spacing w:after="0"/>
+        <w:rPr>
+          <w:b/>
+          <w:sz w:val="24"/>
+        </w:rPr>
+      </w:pPr>
+      <w:r>
+        <w:rPr>
+          <w:b/>
+          <w:sz w:val="24"/>
+        </w:rPr>
+        <w:t xml:space="preserve">/ </w:t>
+      </w:r>
+      <w:r>
+        <w:rPr>
+          <w:b/>
+          <w:sz w:val="24"/>
+        </w:rPr>
+        <w:t>products</w:t>
+      </w:r>
+      <w:r>
+        <w:rPr>
+          <w:b/>
+          <w:sz w:val="24"/>
+        </w:rPr>
+        <w:t xml:space="preserve">/:id (DELETE </w:t>
+      </w:r>
+      <w:r>
+        <w:rPr>
+          <w:b/>
+          <w:sz w:val="24"/>
+        </w:rPr>
+        <w:t>product</w:t>
+      </w:r>
+      <w:r>
+        <w:rPr>
+          <w:b/>
+          <w:sz w:val="24"/>
+        </w:rPr>
+        <w:t xml:space="preserve">) </w:t>
       </w:r>
     </w:p>
     <w:p>
@@ -3405,15 +4196,22 @@
           <w:b/>
           <w:sz w:val="30"/>
         </w:rPr>
-        <w:t xml:space="preserve">Vendor: </w:t>
-      </w:r>
-    </w:p>
-    <w:p>
-      <w:pPr>
-        <w:pStyle w:val="ListParagraph"/>
-        <w:numPr>
-          <w:ilvl w:val="0"/>
-          <w:numId w:val="24"/>
+        <w:t>Orders</w:t>
+      </w:r>
+      <w:r>
+        <w:rPr>
+          <w:b/>
+          <w:sz w:val="30"/>
+        </w:rPr>
+        <w:t xml:space="preserve">: </w:t>
+      </w:r>
+    </w:p>
+    <w:p>
+      <w:pPr>
+        <w:pStyle w:val="ListParagraph"/>
+        <w:numPr>
+          <w:ilvl w:val="0"/>
+          <w:numId w:val="27"/>
         </w:numPr>
         <w:spacing w:after="0"/>
         <w:rPr>
@@ -3428,84 +4226,180 @@
         </w:rPr>
         <w:t>/</w:t>
       </w:r>
-      <w:proofErr w:type="gramStart"/>
-      <w:r>
-        <w:rPr>
-          <w:b/>
-          <w:sz w:val="24"/>
-        </w:rPr>
-        <w:t>vendors</w:t>
-      </w:r>
-      <w:proofErr w:type="gramEnd"/>
-      <w:r>
-        <w:rPr>
-          <w:b/>
-          <w:sz w:val="24"/>
-        </w:rPr>
-        <w:t xml:space="preserve"> (GET all vendors)</w:t>
-      </w:r>
-    </w:p>
-    <w:p>
-      <w:pPr>
-        <w:pStyle w:val="ListParagraph"/>
-        <w:numPr>
-          <w:ilvl w:val="0"/>
-          <w:numId w:val="24"/>
-        </w:numPr>
-        <w:spacing w:after="0"/>
-        <w:rPr>
-          <w:b/>
-          <w:sz w:val="24"/>
-        </w:rPr>
-      </w:pPr>
-      <w:r>
-        <w:rPr>
-          <w:b/>
-          <w:sz w:val="24"/>
-        </w:rPr>
-        <w:t>/ vendors /:id (GET single vendor)</w:t>
-      </w:r>
-    </w:p>
-    <w:p>
-      <w:pPr>
-        <w:pStyle w:val="ListParagraph"/>
-        <w:numPr>
-          <w:ilvl w:val="0"/>
-          <w:numId w:val="24"/>
-        </w:numPr>
-        <w:spacing w:after="0"/>
-        <w:rPr>
-          <w:b/>
-          <w:sz w:val="24"/>
-        </w:rPr>
-      </w:pPr>
-      <w:r>
-        <w:rPr>
-          <w:b/>
-          <w:sz w:val="24"/>
-        </w:rPr>
-        <w:t xml:space="preserve">/ vendors /:id (PUT/PATCH single vendor) </w:t>
-      </w:r>
-    </w:p>
-    <w:p>
-      <w:pPr>
-        <w:pStyle w:val="ListParagraph"/>
-        <w:numPr>
-          <w:ilvl w:val="0"/>
-          <w:numId w:val="24"/>
-        </w:numPr>
-        <w:spacing w:after="0"/>
-        <w:rPr>
-          <w:b/>
-          <w:sz w:val="24"/>
-        </w:rPr>
-      </w:pPr>
-      <w:r>
-        <w:rPr>
-          <w:b/>
-          <w:sz w:val="24"/>
-        </w:rPr>
-        <w:t xml:space="preserve">/vendors/:id (DELETE vendor) </w:t>
+      <w:r>
+        <w:rPr>
+          <w:b/>
+          <w:sz w:val="24"/>
+        </w:rPr>
+        <w:t>orders</w:t>
+      </w:r>
+      <w:r>
+        <w:rPr>
+          <w:b/>
+          <w:sz w:val="24"/>
+        </w:rPr>
+        <w:t xml:space="preserve"> (GET all </w:t>
+      </w:r>
+      <w:r>
+        <w:rPr>
+          <w:b/>
+          <w:sz w:val="24"/>
+        </w:rPr>
+        <w:t>orders</w:t>
+      </w:r>
+      <w:r>
+        <w:rPr>
+          <w:b/>
+          <w:sz w:val="24"/>
+        </w:rPr>
+        <w:t>)</w:t>
+      </w:r>
+    </w:p>
+    <w:p>
+      <w:pPr>
+        <w:pStyle w:val="ListParagraph"/>
+        <w:numPr>
+          <w:ilvl w:val="0"/>
+          <w:numId w:val="27"/>
+        </w:numPr>
+        <w:spacing w:after="0"/>
+        <w:rPr>
+          <w:b/>
+          <w:sz w:val="24"/>
+        </w:rPr>
+      </w:pPr>
+      <w:r>
+        <w:rPr>
+          <w:b/>
+          <w:sz w:val="24"/>
+        </w:rPr>
+        <w:t xml:space="preserve">/ </w:t>
+      </w:r>
+      <w:r>
+        <w:rPr>
+          <w:b/>
+          <w:sz w:val="24"/>
+        </w:rPr>
+        <w:t>orders</w:t>
+      </w:r>
+      <w:r>
+        <w:rPr>
+          <w:b/>
+          <w:sz w:val="24"/>
+        </w:rPr>
+        <w:t xml:space="preserve">/:id (GET single </w:t>
+      </w:r>
+      <w:r>
+        <w:rPr>
+          <w:b/>
+          <w:sz w:val="24"/>
+        </w:rPr>
+        <w:t>order</w:t>
+      </w:r>
+      <w:r>
+        <w:rPr>
+          <w:b/>
+          <w:sz w:val="24"/>
+        </w:rPr>
+        <w:t>)</w:t>
+      </w:r>
+    </w:p>
+    <w:p>
+      <w:pPr>
+        <w:pStyle w:val="ListParagraph"/>
+        <w:numPr>
+          <w:ilvl w:val="0"/>
+          <w:numId w:val="27"/>
+        </w:numPr>
+        <w:spacing w:after="0"/>
+        <w:rPr>
+          <w:b/>
+          <w:sz w:val="24"/>
+        </w:rPr>
+      </w:pPr>
+      <w:r>
+        <w:rPr>
+          <w:b/>
+          <w:sz w:val="24"/>
+        </w:rPr>
+        <w:t xml:space="preserve">/ </w:t>
+      </w:r>
+      <w:r>
+        <w:rPr>
+          <w:b/>
+          <w:sz w:val="24"/>
+        </w:rPr>
+        <w:t>orders</w:t>
+      </w:r>
+      <w:r>
+        <w:rPr>
+          <w:b/>
+          <w:sz w:val="24"/>
+        </w:rPr>
+        <w:t xml:space="preserve">/:id (PUT/PATCH single </w:t>
+      </w:r>
+      <w:r>
+        <w:rPr>
+          <w:b/>
+          <w:sz w:val="24"/>
+        </w:rPr>
+        <w:t>order</w:t>
+      </w:r>
+      <w:r>
+        <w:rPr>
+          <w:b/>
+          <w:sz w:val="24"/>
+        </w:rPr>
+        <w:t xml:space="preserve">) </w:t>
+      </w:r>
+    </w:p>
+    <w:p>
+      <w:pPr>
+        <w:pStyle w:val="ListParagraph"/>
+        <w:numPr>
+          <w:ilvl w:val="0"/>
+          <w:numId w:val="27"/>
+        </w:numPr>
+        <w:spacing w:after="0"/>
+        <w:rPr>
+          <w:b/>
+          <w:sz w:val="24"/>
+        </w:rPr>
+      </w:pPr>
+      <w:r>
+        <w:rPr>
+          <w:b/>
+          <w:sz w:val="24"/>
+        </w:rPr>
+        <w:t xml:space="preserve">/ </w:t>
+      </w:r>
+      <w:r>
+        <w:rPr>
+          <w:b/>
+          <w:sz w:val="24"/>
+        </w:rPr>
+        <w:t>orders</w:t>
+      </w:r>
+      <w:r>
+        <w:rPr>
+          <w:b/>
+          <w:sz w:val="24"/>
+        </w:rPr>
+        <w:t xml:space="preserve">/:id (DELETE </w:t>
+      </w:r>
+      <w:r>
+        <w:rPr>
+          <w:b/>
+          <w:sz w:val="24"/>
+        </w:rPr>
+        <w:t>order</w:t>
+      </w:r>
+      <w:r>
+        <w:rPr>
+          <w:b/>
+          <w:sz w:val="24"/>
+        </w:rPr>
+        <w:t xml:space="preserve">) </w:t>
       </w:r>
     </w:p>
     <w:p>
@@ -3521,19 +4415,25 @@
           <w:b/>
           <w:sz w:val="30"/>
         </w:rPr>
-        <w:t xml:space="preserve">Admin: </w:t>
-      </w:r>
-    </w:p>
-    <w:p>
-      <w:pPr>
-        <w:pStyle w:val="ListParagraph"/>
-        <w:numPr>
-          <w:ilvl w:val="0"/>
-          <w:numId w:val="25"/>
-        </w:numPr>
-        <w:spacing w:after="0"/>
-        <w:rPr>
-          <w:b/>
+        <w:t>Auth</w:t>
+      </w:r>
+      <w:r>
+        <w:rPr>
+          <w:b/>
+          <w:sz w:val="30"/>
+        </w:rPr>
+        <w:t xml:space="preserve">: </w:t>
+      </w:r>
+    </w:p>
+    <w:p>
+      <w:pPr>
+        <w:pStyle w:val="ListParagraph"/>
+        <w:numPr>
+          <w:ilvl w:val="0"/>
+          <w:numId w:val="30"/>
+        </w:numPr>
+        <w:spacing w:after="0"/>
+        <w:rPr>
           <w:sz w:val="24"/>
         </w:rPr>
       </w:pPr>
@@ -3544,119 +4444,37 @@
         </w:rPr>
         <w:t>/</w:t>
       </w:r>
-      <w:proofErr w:type="gramStart"/>
-      <w:r>
-        <w:rPr>
-          <w:b/>
-          <w:sz w:val="24"/>
-        </w:rPr>
-        <w:t>admins</w:t>
-      </w:r>
-      <w:proofErr w:type="gramEnd"/>
-      <w:r>
-        <w:rPr>
-          <w:b/>
-          <w:sz w:val="24"/>
-        </w:rPr>
-        <w:t xml:space="preserve"> (GET all admins)</w:t>
-      </w:r>
-    </w:p>
-    <w:p>
-      <w:pPr>
-        <w:pStyle w:val="ListParagraph"/>
-        <w:numPr>
-          <w:ilvl w:val="0"/>
-          <w:numId w:val="25"/>
-        </w:numPr>
-        <w:spacing w:after="0"/>
-        <w:rPr>
-          <w:b/>
-          <w:sz w:val="24"/>
-        </w:rPr>
-      </w:pPr>
-      <w:r>
-        <w:rPr>
-          <w:b/>
-          <w:sz w:val="24"/>
-        </w:rPr>
-        <w:t>/ admins/:id (GET single admin)</w:t>
-      </w:r>
-    </w:p>
-    <w:p>
-      <w:pPr>
-        <w:pStyle w:val="ListParagraph"/>
-        <w:numPr>
-          <w:ilvl w:val="0"/>
-          <w:numId w:val="25"/>
-        </w:numPr>
-        <w:spacing w:after="0"/>
-        <w:rPr>
-          <w:b/>
-          <w:sz w:val="24"/>
-        </w:rPr>
-      </w:pPr>
-      <w:r>
-        <w:rPr>
-          <w:b/>
-          <w:sz w:val="24"/>
-        </w:rPr>
-        <w:t xml:space="preserve">/ admins/:id (PUT/PATCH single admin) </w:t>
-      </w:r>
-    </w:p>
-    <w:p>
-      <w:pPr>
-        <w:pStyle w:val="ListParagraph"/>
-        <w:numPr>
-          <w:ilvl w:val="0"/>
-          <w:numId w:val="25"/>
-        </w:numPr>
-        <w:spacing w:after="0"/>
-        <w:rPr>
-          <w:b/>
-          <w:sz w:val="24"/>
-        </w:rPr>
-      </w:pPr>
-      <w:r>
-        <w:rPr>
-          <w:b/>
-          <w:sz w:val="24"/>
-        </w:rPr>
-        <w:t xml:space="preserve">/ admins/:id (DELETE admin) </w:t>
-      </w:r>
-    </w:p>
-    <w:p>
-      <w:pPr>
-        <w:spacing w:after="0"/>
-        <w:rPr>
-          <w:b/>
-          <w:sz w:val="30"/>
-        </w:rPr>
-      </w:pPr>
-      <w:r>
-        <w:rPr>
-          <w:b/>
-          <w:sz w:val="30"/>
-        </w:rPr>
-        <w:t>Products</w:t>
-      </w:r>
-      <w:r>
-        <w:rPr>
-          <w:b/>
-          <w:sz w:val="30"/>
-        </w:rPr>
-        <w:t xml:space="preserve">: </w:t>
-      </w:r>
-    </w:p>
-    <w:p>
-      <w:pPr>
-        <w:pStyle w:val="ListParagraph"/>
-        <w:numPr>
-          <w:ilvl w:val="0"/>
-          <w:numId w:val="26"/>
-        </w:numPr>
-        <w:spacing w:after="0"/>
-        <w:rPr>
-          <w:b/>
+      <w:r>
+        <w:rPr>
+          <w:b/>
+          <w:sz w:val="24"/>
+        </w:rPr>
+        <w:t>auth/</w:t>
+      </w:r>
+      <w:r>
+        <w:rPr>
+          <w:b/>
+          <w:sz w:val="24"/>
+        </w:rPr>
+        <w:t>login</w:t>
+      </w:r>
+      <w:r>
+        <w:rPr>
+          <w:b/>
+          <w:sz w:val="24"/>
+        </w:rPr>
+        <w:t xml:space="preserve"> </w:t>
+      </w:r>
+    </w:p>
+    <w:p>
+      <w:pPr>
+        <w:pStyle w:val="ListParagraph"/>
+        <w:numPr>
+          <w:ilvl w:val="0"/>
+          <w:numId w:val="30"/>
+        </w:numPr>
+        <w:spacing w:after="0"/>
+        <w:rPr>
           <w:sz w:val="24"/>
         </w:rPr>
       </w:pPr>
@@ -3667,217 +4485,30 @@
         </w:rPr>
         <w:t>/</w:t>
       </w:r>
-      <w:proofErr w:type="gramStart"/>
-      <w:r>
-        <w:rPr>
-          <w:b/>
-          <w:sz w:val="24"/>
-        </w:rPr>
-        <w:t>products</w:t>
-      </w:r>
-      <w:proofErr w:type="gramEnd"/>
-      <w:r>
-        <w:rPr>
-          <w:b/>
-          <w:sz w:val="24"/>
-        </w:rPr>
-        <w:t xml:space="preserve"> (GET all </w:t>
-      </w:r>
-      <w:r>
-        <w:rPr>
-          <w:b/>
-          <w:sz w:val="24"/>
-        </w:rPr>
-        <w:t>products</w:t>
-      </w:r>
-      <w:r>
-        <w:rPr>
-          <w:b/>
-          <w:sz w:val="24"/>
-        </w:rPr>
-        <w:t>)</w:t>
-      </w:r>
-    </w:p>
-    <w:p>
-      <w:pPr>
-        <w:pStyle w:val="ListParagraph"/>
-        <w:numPr>
-          <w:ilvl w:val="0"/>
-          <w:numId w:val="26"/>
-        </w:numPr>
-        <w:spacing w:after="0"/>
-        <w:rPr>
-          <w:b/>
-          <w:sz w:val="24"/>
-        </w:rPr>
-      </w:pPr>
-      <w:r>
-        <w:rPr>
-          <w:b/>
-          <w:sz w:val="24"/>
-        </w:rPr>
-        <w:t xml:space="preserve">/ </w:t>
-      </w:r>
-      <w:r>
-        <w:rPr>
-          <w:b/>
-          <w:sz w:val="24"/>
-        </w:rPr>
-        <w:t>products</w:t>
-      </w:r>
-      <w:r>
-        <w:rPr>
-          <w:b/>
-          <w:sz w:val="24"/>
-        </w:rPr>
-        <w:t xml:space="preserve">/:id (GET single </w:t>
-      </w:r>
-      <w:r>
-        <w:rPr>
-          <w:b/>
-          <w:sz w:val="24"/>
-        </w:rPr>
-        <w:t>product</w:t>
-      </w:r>
-      <w:r>
-        <w:rPr>
-          <w:b/>
-          <w:sz w:val="24"/>
-        </w:rPr>
-        <w:t>)</w:t>
-      </w:r>
-    </w:p>
-    <w:p>
-      <w:pPr>
-        <w:pStyle w:val="ListParagraph"/>
-        <w:numPr>
-          <w:ilvl w:val="0"/>
-          <w:numId w:val="26"/>
-        </w:numPr>
-        <w:spacing w:after="0"/>
-        <w:rPr>
-          <w:b/>
-          <w:sz w:val="24"/>
-        </w:rPr>
-      </w:pPr>
-      <w:r>
-        <w:rPr>
-          <w:b/>
-          <w:sz w:val="24"/>
-        </w:rPr>
-        <w:t xml:space="preserve">/ </w:t>
-      </w:r>
-      <w:r>
-        <w:rPr>
-          <w:b/>
-          <w:sz w:val="24"/>
-        </w:rPr>
-        <w:t>products</w:t>
-      </w:r>
-      <w:r>
-        <w:rPr>
-          <w:b/>
-          <w:sz w:val="24"/>
-        </w:rPr>
-        <w:t xml:space="preserve">/:id (PUT/PATCH single </w:t>
-      </w:r>
-      <w:r>
-        <w:rPr>
-          <w:b/>
-          <w:sz w:val="24"/>
-        </w:rPr>
-        <w:t>product</w:t>
-      </w:r>
-      <w:r>
-        <w:rPr>
-          <w:b/>
-          <w:sz w:val="24"/>
-        </w:rPr>
-        <w:t xml:space="preserve">) </w:t>
-      </w:r>
-    </w:p>
-    <w:p>
-      <w:pPr>
-        <w:pStyle w:val="ListParagraph"/>
-        <w:numPr>
-          <w:ilvl w:val="0"/>
-          <w:numId w:val="26"/>
-        </w:numPr>
-        <w:spacing w:after="0"/>
-        <w:rPr>
-          <w:b/>
-          <w:sz w:val="24"/>
-        </w:rPr>
-      </w:pPr>
-      <w:r>
-        <w:rPr>
-          <w:b/>
-          <w:sz w:val="24"/>
-        </w:rPr>
-        <w:t xml:space="preserve">/ </w:t>
-      </w:r>
-      <w:r>
-        <w:rPr>
-          <w:b/>
-          <w:sz w:val="24"/>
-        </w:rPr>
-        <w:t>products</w:t>
-      </w:r>
-      <w:r>
-        <w:rPr>
-          <w:b/>
-          <w:sz w:val="24"/>
-        </w:rPr>
-        <w:t xml:space="preserve">/:id (DELETE </w:t>
-      </w:r>
-      <w:r>
-        <w:rPr>
-          <w:b/>
-          <w:sz w:val="24"/>
-        </w:rPr>
-        <w:t>product</w:t>
-      </w:r>
-      <w:r>
-        <w:rPr>
-          <w:b/>
-          <w:sz w:val="24"/>
-        </w:rPr>
-        <w:t xml:space="preserve">) </w:t>
-      </w:r>
-    </w:p>
-    <w:p>
-      <w:pPr>
-        <w:spacing w:after="0"/>
-        <w:rPr>
-          <w:b/>
-          <w:sz w:val="30"/>
-        </w:rPr>
-      </w:pPr>
-      <w:r>
-        <w:rPr>
-          <w:b/>
-          <w:sz w:val="30"/>
-        </w:rPr>
-        <w:t>Orders</w:t>
-      </w:r>
-      <w:r>
-        <w:rPr>
-          <w:b/>
-          <w:sz w:val="30"/>
-        </w:rPr>
-        <w:t xml:space="preserve">: </w:t>
-      </w:r>
-    </w:p>
-    <w:p>
-      <w:pPr>
-        <w:pStyle w:val="ListParagraph"/>
-        <w:numPr>
-          <w:ilvl w:val="0"/>
-          <w:numId w:val="27"/>
-        </w:numPr>
-        <w:spacing w:after="0"/>
-        <w:rPr>
-          <w:b/>
+      <w:r>
+        <w:rPr>
+          <w:b/>
+          <w:sz w:val="24"/>
+        </w:rPr>
+        <w:t>auth/</w:t>
+      </w:r>
+      <w:r>
+        <w:rPr>
+          <w:b/>
+          <w:sz w:val="24"/>
+        </w:rPr>
+        <w:t>change-password</w:t>
+      </w:r>
+    </w:p>
+    <w:p>
+      <w:pPr>
+        <w:pStyle w:val="ListParagraph"/>
+        <w:numPr>
+          <w:ilvl w:val="0"/>
+          <w:numId w:val="30"/>
+        </w:numPr>
+        <w:spacing w:after="0"/>
+        <w:rPr>
           <w:sz w:val="24"/>
         </w:rPr>
       </w:pPr>
@@ -3888,205 +4519,19 @@
         </w:rPr>
         <w:t>/</w:t>
       </w:r>
-      <w:proofErr w:type="gramStart"/>
-      <w:r>
-        <w:rPr>
-          <w:b/>
-          <w:sz w:val="24"/>
-        </w:rPr>
-        <w:t>orders</w:t>
-      </w:r>
-      <w:proofErr w:type="gramEnd"/>
-      <w:r>
-        <w:rPr>
-          <w:b/>
-          <w:sz w:val="24"/>
-        </w:rPr>
-        <w:t xml:space="preserve"> (GET all </w:t>
-      </w:r>
-      <w:r>
-        <w:rPr>
-          <w:b/>
-          <w:sz w:val="24"/>
-        </w:rPr>
-        <w:t>orders</w:t>
-      </w:r>
-      <w:r>
-        <w:rPr>
-          <w:b/>
-          <w:sz w:val="24"/>
-        </w:rPr>
-        <w:t>)</w:t>
-      </w:r>
-    </w:p>
-    <w:p>
-      <w:pPr>
-        <w:pStyle w:val="ListParagraph"/>
-        <w:numPr>
-          <w:ilvl w:val="0"/>
-          <w:numId w:val="27"/>
-        </w:numPr>
-        <w:spacing w:after="0"/>
-        <w:rPr>
-          <w:b/>
-          <w:sz w:val="24"/>
-        </w:rPr>
-      </w:pPr>
-      <w:r>
-        <w:rPr>
-          <w:b/>
-          <w:sz w:val="24"/>
-        </w:rPr>
-        <w:t xml:space="preserve">/ </w:t>
-      </w:r>
-      <w:r>
-        <w:rPr>
-          <w:b/>
-          <w:sz w:val="24"/>
-        </w:rPr>
-        <w:t>orders</w:t>
-      </w:r>
-      <w:r>
-        <w:rPr>
-          <w:b/>
-          <w:sz w:val="24"/>
-        </w:rPr>
-        <w:t xml:space="preserve">/:id (GET single </w:t>
-      </w:r>
-      <w:r>
-        <w:rPr>
-          <w:b/>
-          <w:sz w:val="24"/>
-        </w:rPr>
-        <w:t>order</w:t>
-      </w:r>
-      <w:r>
-        <w:rPr>
-          <w:b/>
-          <w:sz w:val="24"/>
-        </w:rPr>
-        <w:t>)</w:t>
-      </w:r>
-    </w:p>
-    <w:p>
-      <w:pPr>
-        <w:pStyle w:val="ListParagraph"/>
-        <w:numPr>
-          <w:ilvl w:val="0"/>
-          <w:numId w:val="27"/>
-        </w:numPr>
-        <w:spacing w:after="0"/>
-        <w:rPr>
-          <w:b/>
-          <w:sz w:val="24"/>
-        </w:rPr>
-      </w:pPr>
-      <w:r>
-        <w:rPr>
-          <w:b/>
-          <w:sz w:val="24"/>
-        </w:rPr>
-        <w:t xml:space="preserve">/ </w:t>
-      </w:r>
-      <w:r>
-        <w:rPr>
-          <w:b/>
-          <w:sz w:val="24"/>
-        </w:rPr>
-        <w:t>orders</w:t>
-      </w:r>
-      <w:r>
-        <w:rPr>
-          <w:b/>
-          <w:sz w:val="24"/>
-        </w:rPr>
-        <w:t xml:space="preserve">/:id (PUT/PATCH single </w:t>
-      </w:r>
-      <w:r>
-        <w:rPr>
-          <w:b/>
-          <w:sz w:val="24"/>
-        </w:rPr>
-        <w:t>order</w:t>
-      </w:r>
-      <w:r>
-        <w:rPr>
-          <w:b/>
-          <w:sz w:val="24"/>
-        </w:rPr>
-        <w:t xml:space="preserve">) </w:t>
-      </w:r>
-    </w:p>
-    <w:p>
-      <w:pPr>
-        <w:pStyle w:val="ListParagraph"/>
-        <w:numPr>
-          <w:ilvl w:val="0"/>
-          <w:numId w:val="27"/>
-        </w:numPr>
-        <w:spacing w:after="0"/>
-        <w:rPr>
-          <w:b/>
-          <w:sz w:val="24"/>
-        </w:rPr>
-      </w:pPr>
-      <w:r>
-        <w:rPr>
-          <w:b/>
-          <w:sz w:val="24"/>
-        </w:rPr>
-        <w:t xml:space="preserve">/ </w:t>
-      </w:r>
-      <w:r>
-        <w:rPr>
-          <w:b/>
-          <w:sz w:val="24"/>
-        </w:rPr>
-        <w:t>orders</w:t>
-      </w:r>
-      <w:r>
-        <w:rPr>
-          <w:b/>
-          <w:sz w:val="24"/>
-        </w:rPr>
-        <w:t xml:space="preserve">/:id (DELETE </w:t>
-      </w:r>
-      <w:r>
-        <w:rPr>
-          <w:b/>
-          <w:sz w:val="24"/>
-        </w:rPr>
-        <w:t>order</w:t>
-      </w:r>
-      <w:r>
-        <w:rPr>
-          <w:b/>
-          <w:sz w:val="24"/>
-        </w:rPr>
-        <w:t xml:space="preserve">) </w:t>
-      </w:r>
-    </w:p>
-    <w:p>
-      <w:pPr>
-        <w:spacing w:after="0"/>
-        <w:rPr>
-          <w:b/>
-          <w:sz w:val="30"/>
-        </w:rPr>
-      </w:pPr>
-      <w:r>
-        <w:rPr>
-          <w:b/>
-          <w:sz w:val="30"/>
-        </w:rPr>
-        <w:t>Auth</w:t>
-      </w:r>
-      <w:r>
-        <w:rPr>
-          <w:b/>
-          <w:sz w:val="30"/>
-        </w:rPr>
-        <w:t xml:space="preserve">: </w:t>
+      <w:r>
+        <w:rPr>
+          <w:b/>
+          <w:sz w:val="24"/>
+        </w:rPr>
+        <w:t>auth/</w:t>
+      </w:r>
+      <w:r>
+        <w:rPr>
+          <w:b/>
+          <w:sz w:val="24"/>
+        </w:rPr>
+        <w:t>reset-password</w:t>
       </w:r>
     </w:p>
     <w:p>
@@ -4120,14 +4565,7 @@
           <w:b/>
           <w:sz w:val="24"/>
         </w:rPr>
-        <w:t>login</w:t>
-      </w:r>
-      <w:r>
-        <w:rPr>
-          <w:b/>
-          <w:sz w:val="24"/>
-        </w:rPr>
-        <w:t xml:space="preserve"> </w:t>
+        <w:t>forget-password</w:t>
       </w:r>
     </w:p>
     <w:p>
@@ -4161,108 +4599,6 @@
           <w:b/>
           <w:sz w:val="24"/>
         </w:rPr>
-        <w:t>change-password</w:t>
-      </w:r>
-    </w:p>
-    <w:p>
-      <w:pPr>
-        <w:pStyle w:val="ListParagraph"/>
-        <w:numPr>
-          <w:ilvl w:val="0"/>
-          <w:numId w:val="30"/>
-        </w:numPr>
-        <w:spacing w:after="0"/>
-        <w:rPr>
-          <w:sz w:val="24"/>
-        </w:rPr>
-      </w:pPr>
-      <w:r>
-        <w:rPr>
-          <w:b/>
-          <w:sz w:val="24"/>
-        </w:rPr>
-        <w:t>/</w:t>
-      </w:r>
-      <w:r>
-        <w:rPr>
-          <w:b/>
-          <w:sz w:val="24"/>
-        </w:rPr>
-        <w:t>auth/</w:t>
-      </w:r>
-      <w:r>
-        <w:rPr>
-          <w:b/>
-          <w:sz w:val="24"/>
-        </w:rPr>
-        <w:t>reset-password</w:t>
-      </w:r>
-    </w:p>
-    <w:p>
-      <w:pPr>
-        <w:pStyle w:val="ListParagraph"/>
-        <w:numPr>
-          <w:ilvl w:val="0"/>
-          <w:numId w:val="30"/>
-        </w:numPr>
-        <w:spacing w:after="0"/>
-        <w:rPr>
-          <w:sz w:val="24"/>
-        </w:rPr>
-      </w:pPr>
-      <w:r>
-        <w:rPr>
-          <w:b/>
-          <w:sz w:val="24"/>
-        </w:rPr>
-        <w:t>/</w:t>
-      </w:r>
-      <w:r>
-        <w:rPr>
-          <w:b/>
-          <w:sz w:val="24"/>
-        </w:rPr>
-        <w:t>auth/</w:t>
-      </w:r>
-      <w:r>
-        <w:rPr>
-          <w:b/>
-          <w:sz w:val="24"/>
-        </w:rPr>
-        <w:t>forget-password</w:t>
-      </w:r>
-    </w:p>
-    <w:p>
-      <w:pPr>
-        <w:pStyle w:val="ListParagraph"/>
-        <w:numPr>
-          <w:ilvl w:val="0"/>
-          <w:numId w:val="30"/>
-        </w:numPr>
-        <w:spacing w:after="0"/>
-        <w:rPr>
-          <w:sz w:val="24"/>
-        </w:rPr>
-      </w:pPr>
-      <w:r>
-        <w:rPr>
-          <w:b/>
-          <w:sz w:val="24"/>
-        </w:rPr>
-        <w:t>/</w:t>
-      </w:r>
-      <w:r>
-        <w:rPr>
-          <w:b/>
-          <w:sz w:val="24"/>
-        </w:rPr>
-        <w:t>auth/</w:t>
-      </w:r>
-      <w:r>
-        <w:rPr>
-          <w:b/>
-          <w:sz w:val="24"/>
-        </w:rPr>
         <w:t>refresh-token</w:t>
       </w:r>
     </w:p>
@@ -4400,21 +4736,21 @@
         <w:rPr>
           <w:sz w:val="24"/>
         </w:rPr>
-        <w:t xml:space="preserve">Have to show the user, customer, </w:t>
-      </w:r>
-      <w:proofErr w:type="gramStart"/>
-      <w:r>
-        <w:rPr>
-          <w:sz w:val="24"/>
-        </w:rPr>
-        <w:t>vendor ,</w:t>
-      </w:r>
-      <w:proofErr w:type="gramEnd"/>
-      <w:r>
-        <w:rPr>
-          <w:sz w:val="24"/>
-        </w:rPr>
-        <w:t xml:space="preserve"> admins which isDeleted are false</w:t>
+        <w:t xml:space="preserve">Have to show the user, customer, vendor , admins which </w:t>
+      </w:r>
+      <w:proofErr w:type="spellStart"/>
+      <w:r>
+        <w:rPr>
+          <w:sz w:val="24"/>
+        </w:rPr>
+        <w:t>isDeleted</w:t>
+      </w:r>
+      <w:proofErr w:type="spellEnd"/>
+      <w:r>
+        <w:rPr>
+          <w:sz w:val="24"/>
+        </w:rPr>
+        <w:t xml:space="preserve"> are false</w:t>
       </w:r>
       <w:r>
         <w:rPr>
@@ -4477,21 +4813,7 @@
         <w:rPr>
           <w:sz w:val="24"/>
         </w:rPr>
-        <w:t xml:space="preserve">For </w:t>
-      </w:r>
-      <w:proofErr w:type="gramStart"/>
-      <w:r>
-        <w:rPr>
-          <w:sz w:val="24"/>
-        </w:rPr>
-        <w:t>now</w:t>
-      </w:r>
-      <w:proofErr w:type="gramEnd"/>
-      <w:r>
-        <w:rPr>
-          <w:sz w:val="24"/>
-        </w:rPr>
-        <w:t xml:space="preserve"> mobile no not making unique. Will make unique later.</w:t>
+        <w:t>For now mobile no not making unique. Will make unique later.</w:t>
       </w:r>
     </w:p>
     <w:p>
@@ -4510,21 +4832,7 @@
         <w:rPr>
           <w:sz w:val="24"/>
         </w:rPr>
-        <w:t xml:space="preserve">For </w:t>
-      </w:r>
-      <w:proofErr w:type="gramStart"/>
-      <w:r>
-        <w:rPr>
-          <w:sz w:val="24"/>
-        </w:rPr>
-        <w:t>now</w:t>
-      </w:r>
-      <w:proofErr w:type="gramEnd"/>
-      <w:r>
-        <w:rPr>
-          <w:sz w:val="24"/>
-        </w:rPr>
-        <w:t xml:space="preserve"> only adding access token later will add refresh token also and save in browser cookies.</w:t>
+        <w:t>For now only adding access token later will add refresh token also and save in browser cookies.</w:t>
       </w:r>
     </w:p>
     <w:p>
@@ -4539,11 +4847,38 @@
           <w:sz w:val="24"/>
         </w:rPr>
       </w:pPr>
-      <w:r>
-        <w:rPr>
-          <w:sz w:val="24"/>
-        </w:rPr>
-        <w:t>Jwt created but have to use auth guard to appropriate routes</w:t>
+      <w:proofErr w:type="spellStart"/>
+      <w:r>
+        <w:rPr>
+          <w:sz w:val="24"/>
+        </w:rPr>
+        <w:t>Jwt</w:t>
+      </w:r>
+      <w:proofErr w:type="spellEnd"/>
+      <w:r>
+        <w:rPr>
+          <w:sz w:val="24"/>
+        </w:rPr>
+        <w:t xml:space="preserve"> created but have to use auth guard to appropriate routes</w:t>
+      </w:r>
+    </w:p>
+    <w:p>
+      <w:pPr>
+        <w:pStyle w:val="ListParagraph"/>
+        <w:numPr>
+          <w:ilvl w:val="0"/>
+          <w:numId w:val="29"/>
+        </w:numPr>
+        <w:spacing w:after="0"/>
+        <w:rPr>
+          <w:sz w:val="24"/>
+        </w:rPr>
+      </w:pPr>
+      <w:r>
+        <w:rPr>
+          <w:sz w:val="24"/>
+        </w:rPr>
+        <w:t>Create forget and reset password</w:t>
       </w:r>
     </w:p>
     <w:p>
@@ -4583,7 +4918,7 @@
         </w:rPr>
         <w:t xml:space="preserve">git config --global --add </w:t>
       </w:r>
-      <w:proofErr w:type="gramStart"/>
+      <w:proofErr w:type="spellStart"/>
       <w:r>
         <w:rPr>
           <w:rFonts w:ascii="Roboto" w:hAnsi="Roboto"/>
@@ -4594,7 +4929,7 @@
         </w:rPr>
         <w:t>safe.directory</w:t>
       </w:r>
-      <w:proofErr w:type="gramEnd"/>
+      <w:proofErr w:type="spellEnd"/>
       <w:r>
         <w:rPr>
           <w:rFonts w:ascii="Roboto" w:hAnsi="Roboto"/>
@@ -4623,7 +4958,7 @@
         </w:rPr>
         <w:t xml:space="preserve">git config --global --add </w:t>
       </w:r>
-      <w:proofErr w:type="gramStart"/>
+      <w:proofErr w:type="spellStart"/>
       <w:r>
         <w:rPr>
           <w:rFonts w:ascii="Roboto" w:hAnsi="Roboto"/>
@@ -4634,7 +4969,7 @@
         </w:rPr>
         <w:t>safe.directory</w:t>
       </w:r>
-      <w:proofErr w:type="gramEnd"/>
+      <w:proofErr w:type="spellEnd"/>
       <w:r>
         <w:rPr>
           <w:rFonts w:ascii="Roboto" w:hAnsi="Roboto"/>

</xml_diff>

<commit_message>
product added and image hosting to cloudniary only for customer done
</commit_message>
<xml_diff>
--- a/e-commerce-server/requirements.docx
+++ b/e-commerce-server/requirements.docx
@@ -1576,19 +1576,11 @@
           <w:sz w:val="24"/>
         </w:rPr>
       </w:pPr>
-      <w:proofErr w:type="spellStart"/>
-      <w:r>
-        <w:rPr>
-          <w:sz w:val="24"/>
-        </w:rPr>
-        <w:t>userName</w:t>
-      </w:r>
-      <w:proofErr w:type="spellEnd"/>
-      <w:r>
-        <w:rPr>
-          <w:sz w:val="24"/>
-        </w:rPr>
-        <w:t xml:space="preserve"> (unique)</w:t>
+      <w:r>
+        <w:rPr>
+          <w:sz w:val="24"/>
+        </w:rPr>
+        <w:t>userName (unique)</w:t>
       </w:r>
     </w:p>
     <w:p>
@@ -1641,19 +1633,11 @@
           <w:sz w:val="24"/>
         </w:rPr>
       </w:pPr>
-      <w:proofErr w:type="spellStart"/>
-      <w:r>
-        <w:rPr>
-          <w:sz w:val="24"/>
-        </w:rPr>
-        <w:t>userType</w:t>
-      </w:r>
-      <w:proofErr w:type="spellEnd"/>
-      <w:r>
-        <w:rPr>
-          <w:sz w:val="24"/>
-        </w:rPr>
-        <w:t xml:space="preserve"> (</w:t>
+      <w:r>
+        <w:rPr>
+          <w:sz w:val="24"/>
+        </w:rPr>
+        <w:t>userType (</w:t>
       </w:r>
       <w:r>
         <w:rPr>
@@ -1680,14 +1664,12 @@
           <w:sz w:val="24"/>
         </w:rPr>
       </w:pPr>
-      <w:proofErr w:type="spellStart"/>
       <w:r>
         <w:rPr>
           <w:sz w:val="24"/>
         </w:rPr>
         <w:t>isDeleted</w:t>
       </w:r>
-      <w:proofErr w:type="spellEnd"/>
     </w:p>
     <w:p>
       <w:pPr>
@@ -1701,19 +1683,11 @@
           <w:sz w:val="24"/>
         </w:rPr>
       </w:pPr>
-      <w:proofErr w:type="spellStart"/>
-      <w:r>
-        <w:rPr>
-          <w:sz w:val="24"/>
-        </w:rPr>
-        <w:t>createdAt</w:t>
-      </w:r>
-      <w:proofErr w:type="spellEnd"/>
-      <w:r>
-        <w:rPr>
-          <w:sz w:val="24"/>
-        </w:rPr>
-        <w:t xml:space="preserve"> (from schema timestamp)</w:t>
+      <w:r>
+        <w:rPr>
+          <w:sz w:val="24"/>
+        </w:rPr>
+        <w:t>createdAt (from schema timestamp)</w:t>
       </w:r>
     </w:p>
     <w:p>
@@ -1728,19 +1702,11 @@
           <w:sz w:val="24"/>
         </w:rPr>
       </w:pPr>
-      <w:proofErr w:type="spellStart"/>
-      <w:r>
-        <w:rPr>
-          <w:sz w:val="24"/>
-        </w:rPr>
-        <w:t>updatedAt</w:t>
-      </w:r>
-      <w:proofErr w:type="spellEnd"/>
-      <w:r>
-        <w:rPr>
-          <w:sz w:val="24"/>
-        </w:rPr>
-        <w:t xml:space="preserve"> (from schema timestamp)</w:t>
+      <w:r>
+        <w:rPr>
+          <w:sz w:val="24"/>
+        </w:rPr>
+        <w:t>updatedAt (from schema timestamp)</w:t>
       </w:r>
     </w:p>
     <w:p>
@@ -1796,21 +1762,7 @@
         <w:rPr>
           <w:sz w:val="24"/>
         </w:rPr>
-        <w:t>user (</w:t>
-      </w:r>
-      <w:proofErr w:type="spellStart"/>
-      <w:r>
-        <w:rPr>
-          <w:sz w:val="24"/>
-        </w:rPr>
-        <w:t>objectId</w:t>
-      </w:r>
-      <w:proofErr w:type="spellEnd"/>
-      <w:r>
-        <w:rPr>
-          <w:sz w:val="24"/>
-        </w:rPr>
-        <w:t xml:space="preserve"> of user model)</w:t>
+        <w:t>user (objectId of user model)</w:t>
       </w:r>
     </w:p>
     <w:p>
@@ -1835,49 +1787,7 @@
         <w:rPr>
           <w:sz w:val="24"/>
         </w:rPr>
-        <w:t xml:space="preserve">(object of </w:t>
-      </w:r>
-      <w:proofErr w:type="spellStart"/>
-      <w:r>
-        <w:rPr>
-          <w:sz w:val="24"/>
-        </w:rPr>
-        <w:t>firstName</w:t>
-      </w:r>
-      <w:proofErr w:type="spellEnd"/>
-      <w:r>
-        <w:rPr>
-          <w:sz w:val="24"/>
-        </w:rPr>
-        <w:t xml:space="preserve">, </w:t>
-      </w:r>
-      <w:proofErr w:type="spellStart"/>
-      <w:r>
-        <w:rPr>
-          <w:sz w:val="24"/>
-        </w:rPr>
-        <w:t>middleName</w:t>
-      </w:r>
-      <w:proofErr w:type="spellEnd"/>
-      <w:r>
-        <w:rPr>
-          <w:sz w:val="24"/>
-        </w:rPr>
-        <w:t xml:space="preserve"> and </w:t>
-      </w:r>
-      <w:proofErr w:type="spellStart"/>
-      <w:r>
-        <w:rPr>
-          <w:sz w:val="24"/>
-        </w:rPr>
-        <w:t>lastName</w:t>
-      </w:r>
-      <w:proofErr w:type="spellEnd"/>
-      <w:r>
-        <w:rPr>
-          <w:sz w:val="24"/>
-        </w:rPr>
-        <w:t>)</w:t>
+        <w:t>(object of firstName, middleName and lastName)</w:t>
       </w:r>
       <w:r>
         <w:rPr>
@@ -1898,14 +1808,12 @@
           <w:sz w:val="24"/>
         </w:rPr>
       </w:pPr>
-      <w:proofErr w:type="spellStart"/>
       <w:r>
         <w:rPr>
           <w:sz w:val="24"/>
         </w:rPr>
         <w:t>userName</w:t>
       </w:r>
-      <w:proofErr w:type="spellEnd"/>
       <w:r>
         <w:rPr>
           <w:sz w:val="24"/>
@@ -1963,14 +1871,12 @@
           <w:sz w:val="24"/>
         </w:rPr>
       </w:pPr>
-      <w:proofErr w:type="spellStart"/>
       <w:r>
         <w:rPr>
           <w:sz w:val="24"/>
         </w:rPr>
         <w:t>mobileNo</w:t>
       </w:r>
-      <w:proofErr w:type="spellEnd"/>
     </w:p>
     <w:p>
       <w:pPr>
@@ -2003,14 +1909,12 @@
           <w:sz w:val="24"/>
         </w:rPr>
       </w:pPr>
-      <w:proofErr w:type="spellStart"/>
       <w:r>
         <w:rPr>
           <w:sz w:val="24"/>
         </w:rPr>
         <w:t>isDeleted</w:t>
       </w:r>
-      <w:proofErr w:type="spellEnd"/>
     </w:p>
     <w:p>
       <w:pPr>
@@ -2063,21 +1967,7 @@
         <w:rPr>
           <w:sz w:val="24"/>
         </w:rPr>
-        <w:t>user (</w:t>
-      </w:r>
-      <w:proofErr w:type="spellStart"/>
-      <w:r>
-        <w:rPr>
-          <w:sz w:val="24"/>
-        </w:rPr>
-        <w:t>objectId</w:t>
-      </w:r>
-      <w:proofErr w:type="spellEnd"/>
-      <w:r>
-        <w:rPr>
-          <w:sz w:val="24"/>
-        </w:rPr>
-        <w:t xml:space="preserve"> of user model)</w:t>
+        <w:t>user (objectId of user model)</w:t>
       </w:r>
     </w:p>
     <w:p>
@@ -2102,49 +1992,7 @@
         <w:rPr>
           <w:sz w:val="24"/>
         </w:rPr>
-        <w:t xml:space="preserve"> (object of </w:t>
-      </w:r>
-      <w:proofErr w:type="spellStart"/>
-      <w:r>
-        <w:rPr>
-          <w:sz w:val="24"/>
-        </w:rPr>
-        <w:t>firstName</w:t>
-      </w:r>
-      <w:proofErr w:type="spellEnd"/>
-      <w:r>
-        <w:rPr>
-          <w:sz w:val="24"/>
-        </w:rPr>
-        <w:t xml:space="preserve">, </w:t>
-      </w:r>
-      <w:proofErr w:type="spellStart"/>
-      <w:r>
-        <w:rPr>
-          <w:sz w:val="24"/>
-        </w:rPr>
-        <w:t>middleName</w:t>
-      </w:r>
-      <w:proofErr w:type="spellEnd"/>
-      <w:r>
-        <w:rPr>
-          <w:sz w:val="24"/>
-        </w:rPr>
-        <w:t xml:space="preserve"> and </w:t>
-      </w:r>
-      <w:proofErr w:type="spellStart"/>
-      <w:r>
-        <w:rPr>
-          <w:sz w:val="24"/>
-        </w:rPr>
-        <w:t>lastName</w:t>
-      </w:r>
-      <w:proofErr w:type="spellEnd"/>
-      <w:r>
-        <w:rPr>
-          <w:sz w:val="24"/>
-        </w:rPr>
-        <w:t>)</w:t>
+        <w:t xml:space="preserve"> (object of firstName, middleName and lastName)</w:t>
       </w:r>
     </w:p>
     <w:p>
@@ -2159,19 +2007,11 @@
           <w:sz w:val="24"/>
         </w:rPr>
       </w:pPr>
-      <w:proofErr w:type="spellStart"/>
-      <w:r>
-        <w:rPr>
-          <w:sz w:val="24"/>
-        </w:rPr>
-        <w:t>userName</w:t>
-      </w:r>
-      <w:proofErr w:type="spellEnd"/>
-      <w:r>
-        <w:rPr>
-          <w:sz w:val="24"/>
-        </w:rPr>
-        <w:t xml:space="preserve"> (unique)</w:t>
+      <w:r>
+        <w:rPr>
+          <w:sz w:val="24"/>
+        </w:rPr>
+        <w:t>userName (unique)</w:t>
       </w:r>
     </w:p>
     <w:p>
@@ -2205,14 +2045,12 @@
           <w:sz w:val="24"/>
         </w:rPr>
       </w:pPr>
-      <w:proofErr w:type="spellStart"/>
       <w:r>
         <w:rPr>
           <w:sz w:val="24"/>
         </w:rPr>
         <w:t>mobileNo</w:t>
       </w:r>
-      <w:proofErr w:type="spellEnd"/>
     </w:p>
     <w:p>
       <w:pPr>
@@ -2245,14 +2083,12 @@
           <w:sz w:val="24"/>
         </w:rPr>
       </w:pPr>
-      <w:proofErr w:type="spellStart"/>
       <w:r>
         <w:rPr>
           <w:sz w:val="24"/>
         </w:rPr>
         <w:t>isDeleted</w:t>
       </w:r>
-      <w:proofErr w:type="spellEnd"/>
     </w:p>
     <w:p>
       <w:pPr>
@@ -2266,33 +2102,11 @@
           <w:sz w:val="24"/>
         </w:rPr>
       </w:pPr>
-      <w:proofErr w:type="spellStart"/>
-      <w:r>
-        <w:rPr>
-          <w:sz w:val="24"/>
-        </w:rPr>
-        <w:t>orderHistory</w:t>
-      </w:r>
-      <w:proofErr w:type="spellEnd"/>
-      <w:r>
-        <w:rPr>
-          <w:sz w:val="24"/>
-        </w:rPr>
-        <w:t xml:space="preserve"> (Array of order </w:t>
-      </w:r>
-      <w:proofErr w:type="spellStart"/>
-      <w:r>
-        <w:rPr>
-          <w:sz w:val="24"/>
-        </w:rPr>
-        <w:t>objectId</w:t>
-      </w:r>
-      <w:proofErr w:type="spellEnd"/>
-      <w:r>
-        <w:rPr>
-          <w:sz w:val="24"/>
-        </w:rPr>
-        <w:t xml:space="preserve"> references)</w:t>
+      <w:r>
+        <w:rPr>
+          <w:sz w:val="24"/>
+        </w:rPr>
+        <w:t>orderHistory (Array of order objectId references)</w:t>
       </w:r>
     </w:p>
     <w:p>
@@ -2311,21 +2125,7 @@
         <w:rPr>
           <w:sz w:val="24"/>
         </w:rPr>
-        <w:t xml:space="preserve">reviews (Array of review </w:t>
-      </w:r>
-      <w:proofErr w:type="spellStart"/>
-      <w:r>
-        <w:rPr>
-          <w:sz w:val="24"/>
-        </w:rPr>
-        <w:t>objectId</w:t>
-      </w:r>
-      <w:proofErr w:type="spellEnd"/>
-      <w:r>
-        <w:rPr>
-          <w:sz w:val="24"/>
-        </w:rPr>
-        <w:t xml:space="preserve"> references) </w:t>
+        <w:t xml:space="preserve">reviews (Array of review objectId references) </w:t>
       </w:r>
     </w:p>
     <w:p>
@@ -2389,21 +2189,7 @@
         <w:rPr>
           <w:sz w:val="24"/>
         </w:rPr>
-        <w:t xml:space="preserve"> user (</w:t>
-      </w:r>
-      <w:proofErr w:type="spellStart"/>
-      <w:r>
-        <w:rPr>
-          <w:sz w:val="24"/>
-        </w:rPr>
-        <w:t>objectId</w:t>
-      </w:r>
-      <w:proofErr w:type="spellEnd"/>
-      <w:r>
-        <w:rPr>
-          <w:sz w:val="24"/>
-        </w:rPr>
-        <w:t xml:space="preserve"> of user model)</w:t>
+        <w:t xml:space="preserve"> user (objectId of user model)</w:t>
       </w:r>
     </w:p>
     <w:p>
@@ -2418,19 +2204,11 @@
           <w:sz w:val="24"/>
         </w:rPr>
       </w:pPr>
-      <w:proofErr w:type="spellStart"/>
-      <w:r>
-        <w:rPr>
-          <w:sz w:val="24"/>
-        </w:rPr>
-        <w:t>userName</w:t>
-      </w:r>
-      <w:proofErr w:type="spellEnd"/>
-      <w:r>
-        <w:rPr>
-          <w:sz w:val="24"/>
-        </w:rPr>
-        <w:t xml:space="preserve"> (unique)</w:t>
+      <w:r>
+        <w:rPr>
+          <w:sz w:val="24"/>
+        </w:rPr>
+        <w:t>userName (unique)</w:t>
       </w:r>
     </w:p>
     <w:p>
@@ -2461,49 +2239,7 @@
         <w:rPr>
           <w:sz w:val="24"/>
         </w:rPr>
-        <w:t xml:space="preserve"> (object of </w:t>
-      </w:r>
-      <w:proofErr w:type="spellStart"/>
-      <w:r>
-        <w:rPr>
-          <w:sz w:val="24"/>
-        </w:rPr>
-        <w:t>firstName</w:t>
-      </w:r>
-      <w:proofErr w:type="spellEnd"/>
-      <w:r>
-        <w:rPr>
-          <w:sz w:val="24"/>
-        </w:rPr>
-        <w:t xml:space="preserve">, </w:t>
-      </w:r>
-      <w:proofErr w:type="spellStart"/>
-      <w:r>
-        <w:rPr>
-          <w:sz w:val="24"/>
-        </w:rPr>
-        <w:t>middleName</w:t>
-      </w:r>
-      <w:proofErr w:type="spellEnd"/>
-      <w:r>
-        <w:rPr>
-          <w:sz w:val="24"/>
-        </w:rPr>
-        <w:t xml:space="preserve"> and </w:t>
-      </w:r>
-      <w:proofErr w:type="spellStart"/>
-      <w:r>
-        <w:rPr>
-          <w:sz w:val="24"/>
-        </w:rPr>
-        <w:t>lastName</w:t>
-      </w:r>
-      <w:proofErr w:type="spellEnd"/>
-      <w:r>
-        <w:rPr>
-          <w:sz w:val="24"/>
-        </w:rPr>
-        <w:t>)</w:t>
+        <w:t xml:space="preserve"> (object of firstName, middleName and lastName)</w:t>
       </w:r>
     </w:p>
     <w:p>
@@ -2537,14 +2273,12 @@
           <w:sz w:val="24"/>
         </w:rPr>
       </w:pPr>
-      <w:proofErr w:type="spellStart"/>
       <w:r>
         <w:rPr>
           <w:sz w:val="24"/>
         </w:rPr>
         <w:t>isDeleted</w:t>
       </w:r>
-      <w:proofErr w:type="spellEnd"/>
     </w:p>
     <w:p>
       <w:pPr>
@@ -2558,14 +2292,12 @@
           <w:sz w:val="24"/>
         </w:rPr>
       </w:pPr>
-      <w:proofErr w:type="spellStart"/>
       <w:r>
         <w:rPr>
           <w:sz w:val="24"/>
         </w:rPr>
         <w:t>mobileNo</w:t>
       </w:r>
-      <w:proofErr w:type="spellEnd"/>
     </w:p>
     <w:p>
       <w:pPr>
@@ -2734,21 +2466,7 @@
         <w:rPr>
           <w:sz w:val="24"/>
         </w:rPr>
-        <w:t>vendor (</w:t>
-      </w:r>
-      <w:proofErr w:type="spellStart"/>
-      <w:r>
-        <w:rPr>
-          <w:sz w:val="24"/>
-        </w:rPr>
-        <w:t>ObjectId</w:t>
-      </w:r>
-      <w:proofErr w:type="spellEnd"/>
-      <w:r>
-        <w:rPr>
-          <w:sz w:val="24"/>
-        </w:rPr>
-        <w:t xml:space="preserve"> of vendor)</w:t>
+        <w:t>vendor (ObjectId of vendor)</w:t>
       </w:r>
     </w:p>
     <w:p>
@@ -2801,19 +2519,11 @@
           <w:sz w:val="24"/>
         </w:rPr>
       </w:pPr>
-      <w:proofErr w:type="spellStart"/>
-      <w:r>
-        <w:rPr>
-          <w:sz w:val="24"/>
-        </w:rPr>
-        <w:t>lowStockNotification</w:t>
-      </w:r>
-      <w:proofErr w:type="spellEnd"/>
-      <w:r>
-        <w:rPr>
-          <w:sz w:val="24"/>
-        </w:rPr>
-        <w:t xml:space="preserve"> (default false)</w:t>
+      <w:r>
+        <w:rPr>
+          <w:sz w:val="24"/>
+        </w:rPr>
+        <w:t>lowStockNotification (default false)</w:t>
       </w:r>
     </w:p>
     <w:p>
@@ -2863,21 +2573,7 @@
         <w:rPr>
           <w:sz w:val="24"/>
         </w:rPr>
-        <w:t xml:space="preserve"> (Array of </w:t>
-      </w:r>
-      <w:proofErr w:type="spellStart"/>
-      <w:r>
-        <w:rPr>
-          <w:sz w:val="24"/>
-        </w:rPr>
-        <w:t>ObjectId</w:t>
-      </w:r>
-      <w:proofErr w:type="spellEnd"/>
-      <w:r>
-        <w:rPr>
-          <w:sz w:val="24"/>
-        </w:rPr>
-        <w:t xml:space="preserve"> of review)</w:t>
+        <w:t xml:space="preserve"> (Array of ObjectId of review)</w:t>
       </w:r>
     </w:p>
     <w:p>
@@ -2892,14 +2588,12 @@
           <w:sz w:val="24"/>
         </w:rPr>
       </w:pPr>
-      <w:proofErr w:type="spellStart"/>
       <w:r>
         <w:rPr>
           <w:sz w:val="24"/>
         </w:rPr>
         <w:t>isDeleted</w:t>
       </w:r>
-      <w:proofErr w:type="spellEnd"/>
     </w:p>
     <w:p>
       <w:pPr>
@@ -2917,16 +2611,8 @@
         <w:rPr>
           <w:sz w:val="24"/>
         </w:rPr>
-        <w:t xml:space="preserve"> </w:t>
-      </w:r>
-      <w:proofErr w:type="spellStart"/>
-      <w:r>
-        <w:rPr>
-          <w:sz w:val="24"/>
-        </w:rPr>
-        <w:t>createdAt</w:t>
-      </w:r>
-      <w:proofErr w:type="spellEnd"/>
+        <w:t xml:space="preserve"> createdAt</w:t>
+      </w:r>
     </w:p>
     <w:p>
       <w:pPr>
@@ -2944,16 +2630,8 @@
         <w:rPr>
           <w:sz w:val="24"/>
         </w:rPr>
-        <w:t xml:space="preserve"> </w:t>
-      </w:r>
-      <w:proofErr w:type="spellStart"/>
-      <w:r>
-        <w:rPr>
-          <w:sz w:val="24"/>
-        </w:rPr>
-        <w:t>updatedAt</w:t>
-      </w:r>
-      <w:proofErr w:type="spellEnd"/>
+        <w:t xml:space="preserve"> updatedAt</w:t>
+      </w:r>
     </w:p>
     <w:p>
       <w:pPr>
@@ -3008,21 +2686,7 @@
         <w:rPr>
           <w:sz w:val="24"/>
         </w:rPr>
-        <w:t xml:space="preserve"> products (Array of product </w:t>
-      </w:r>
-      <w:proofErr w:type="spellStart"/>
-      <w:r>
-        <w:rPr>
-          <w:sz w:val="24"/>
-        </w:rPr>
-        <w:t>objectId</w:t>
-      </w:r>
-      <w:proofErr w:type="spellEnd"/>
-      <w:r>
-        <w:rPr>
-          <w:sz w:val="24"/>
-        </w:rPr>
-        <w:t xml:space="preserve"> references)</w:t>
+        <w:t xml:space="preserve"> products (Array of product objectId references)</w:t>
       </w:r>
     </w:p>
     <w:p>
@@ -3037,14 +2701,12 @@
           <w:sz w:val="24"/>
         </w:rPr>
       </w:pPr>
-      <w:proofErr w:type="spellStart"/>
       <w:r>
         <w:rPr>
           <w:sz w:val="24"/>
         </w:rPr>
         <w:t>totalPrice</w:t>
       </w:r>
-      <w:proofErr w:type="spellEnd"/>
     </w:p>
     <w:p>
       <w:pPr>
@@ -3062,21 +2724,7 @@
         <w:rPr>
           <w:sz w:val="24"/>
         </w:rPr>
-        <w:t>customer (</w:t>
-      </w:r>
-      <w:proofErr w:type="spellStart"/>
-      <w:r>
-        <w:rPr>
-          <w:sz w:val="24"/>
-        </w:rPr>
-        <w:t>objectId</w:t>
-      </w:r>
-      <w:proofErr w:type="spellEnd"/>
-      <w:r>
-        <w:rPr>
-          <w:sz w:val="24"/>
-        </w:rPr>
-        <w:t xml:space="preserve"> reference to Customer)</w:t>
+        <w:t>customer (objectId reference to Customer)</w:t>
       </w:r>
     </w:p>
     <w:p>
@@ -3130,14 +2778,12 @@
           <w:sz w:val="24"/>
         </w:rPr>
       </w:pPr>
-      <w:proofErr w:type="spellStart"/>
       <w:r>
         <w:rPr>
           <w:sz w:val="24"/>
         </w:rPr>
         <w:t>shippingInfo</w:t>
       </w:r>
-      <w:proofErr w:type="spellEnd"/>
     </w:p>
     <w:p>
       <w:pPr>
@@ -3227,14 +2873,12 @@
           <w:sz w:val="24"/>
         </w:rPr>
       </w:pPr>
-      <w:proofErr w:type="spellStart"/>
       <w:r>
         <w:rPr>
           <w:sz w:val="24"/>
         </w:rPr>
         <w:t>postalCode</w:t>
       </w:r>
-      <w:proofErr w:type="spellEnd"/>
     </w:p>
     <w:p>
       <w:pPr>
@@ -3248,14 +2892,12 @@
           <w:sz w:val="24"/>
         </w:rPr>
       </w:pPr>
-      <w:proofErr w:type="spellStart"/>
       <w:r>
         <w:rPr>
           <w:sz w:val="24"/>
         </w:rPr>
         <w:t>createdAt</w:t>
       </w:r>
-      <w:proofErr w:type="spellEnd"/>
     </w:p>
     <w:p>
       <w:pPr>
@@ -3269,14 +2911,12 @@
           <w:sz w:val="24"/>
         </w:rPr>
       </w:pPr>
-      <w:proofErr w:type="spellStart"/>
       <w:r>
         <w:rPr>
           <w:sz w:val="24"/>
         </w:rPr>
         <w:t>updatedAt</w:t>
       </w:r>
-      <w:proofErr w:type="spellEnd"/>
     </w:p>
     <w:p>
       <w:pPr>
@@ -3339,21 +2979,7 @@
         <w:rPr>
           <w:sz w:val="24"/>
         </w:rPr>
-        <w:t>customer (</w:t>
-      </w:r>
-      <w:proofErr w:type="spellStart"/>
-      <w:r>
-        <w:rPr>
-          <w:sz w:val="24"/>
-        </w:rPr>
-        <w:t>ObjectId</w:t>
-      </w:r>
-      <w:proofErr w:type="spellEnd"/>
-      <w:r>
-        <w:rPr>
-          <w:sz w:val="24"/>
-        </w:rPr>
-        <w:t xml:space="preserve"> of customer</w:t>
+        <w:t>customer (ObjectId of customer</w:t>
       </w:r>
       <w:r>
         <w:rPr>
@@ -3386,19 +3012,11 @@
         </w:rPr>
         <w:t>product (</w:t>
       </w:r>
-      <w:proofErr w:type="spellStart"/>
-      <w:r>
-        <w:rPr>
-          <w:sz w:val="24"/>
-        </w:rPr>
-        <w:t>ObjectId</w:t>
-      </w:r>
-      <w:proofErr w:type="spellEnd"/>
-      <w:r>
-        <w:rPr>
-          <w:sz w:val="24"/>
-        </w:rPr>
-        <w:t xml:space="preserve"> of product</w:t>
+      <w:r>
+        <w:rPr>
+          <w:sz w:val="24"/>
+        </w:rPr>
+        <w:t>ObjectId of product</w:t>
       </w:r>
       <w:r>
         <w:rPr>
@@ -3457,14 +3075,12 @@
           <w:sz w:val="24"/>
         </w:rPr>
       </w:pPr>
-      <w:proofErr w:type="spellStart"/>
-      <w:r>
-        <w:rPr>
-          <w:sz w:val="24"/>
-        </w:rPr>
-        <w:t>isDeleted</w:t>
-      </w:r>
-      <w:proofErr w:type="spellEnd"/>
+      <w:r>
+        <w:rPr>
+          <w:sz w:val="24"/>
+        </w:rPr>
+        <w:t>createdAt</w:t>
+      </w:r>
     </w:p>
     <w:p>
       <w:pPr>
@@ -3478,35 +3094,12 @@
           <w:sz w:val="24"/>
         </w:rPr>
       </w:pPr>
-      <w:proofErr w:type="spellStart"/>
-      <w:r>
-        <w:rPr>
-          <w:sz w:val="24"/>
-        </w:rPr>
-        <w:t>createdAt</w:t>
-      </w:r>
-      <w:proofErr w:type="spellEnd"/>
-    </w:p>
-    <w:p>
-      <w:pPr>
-        <w:pStyle w:val="ListParagraph"/>
-        <w:numPr>
-          <w:ilvl w:val="0"/>
-          <w:numId w:val="28"/>
-        </w:numPr>
-        <w:spacing w:after="0"/>
-        <w:rPr>
-          <w:sz w:val="24"/>
-        </w:rPr>
-      </w:pPr>
-      <w:proofErr w:type="spellStart"/>
       <w:r>
         <w:rPr>
           <w:sz w:val="24"/>
         </w:rPr>
         <w:t>updatedAt</w:t>
       </w:r>
-      <w:proofErr w:type="spellEnd"/>
     </w:p>
     <w:p>
       <w:pPr>
@@ -3703,23 +3296,7 @@
           <w:b/>
           <w:sz w:val="24"/>
         </w:rPr>
-        <w:t>/users/:id/</w:t>
-      </w:r>
-      <w:proofErr w:type="spellStart"/>
-      <w:r>
-        <w:rPr>
-          <w:b/>
-          <w:sz w:val="24"/>
-        </w:rPr>
-        <w:t>ordersv</w:t>
-      </w:r>
-      <w:proofErr w:type="spellEnd"/>
-      <w:r>
-        <w:rPr>
-          <w:b/>
-          <w:sz w:val="24"/>
-        </w:rPr>
-        <w:t>(GET orders of a customer)</w:t>
+        <w:t>/users/:id/ordersv(GET orders of a customer)</w:t>
       </w:r>
     </w:p>
     <w:p>
@@ -4736,21 +4313,7 @@
         <w:rPr>
           <w:sz w:val="24"/>
         </w:rPr>
-        <w:t xml:space="preserve">Have to show the user, customer, vendor , admins which </w:t>
-      </w:r>
-      <w:proofErr w:type="spellStart"/>
-      <w:r>
-        <w:rPr>
-          <w:sz w:val="24"/>
-        </w:rPr>
-        <w:t>isDeleted</w:t>
-      </w:r>
-      <w:proofErr w:type="spellEnd"/>
-      <w:r>
-        <w:rPr>
-          <w:sz w:val="24"/>
-        </w:rPr>
-        <w:t xml:space="preserve"> are false</w:t>
+        <w:t>Have to show the user, customer, vendor , admins which isDeleted are false</w:t>
       </w:r>
       <w:r>
         <w:rPr>
@@ -4832,62 +4395,8 @@
         <w:rPr>
           <w:sz w:val="24"/>
         </w:rPr>
-        <w:t>For now only adding access token later will add refresh token also and save in browser cookies.</w:t>
-      </w:r>
-    </w:p>
-    <w:p>
-      <w:pPr>
-        <w:pStyle w:val="ListParagraph"/>
-        <w:numPr>
-          <w:ilvl w:val="0"/>
-          <w:numId w:val="29"/>
-        </w:numPr>
-        <w:spacing w:after="0"/>
-        <w:rPr>
-          <w:sz w:val="24"/>
-        </w:rPr>
-      </w:pPr>
-      <w:proofErr w:type="spellStart"/>
-      <w:r>
-        <w:rPr>
-          <w:sz w:val="24"/>
-        </w:rPr>
-        <w:t>Jwt</w:t>
-      </w:r>
-      <w:proofErr w:type="spellEnd"/>
-      <w:r>
-        <w:rPr>
-          <w:sz w:val="24"/>
-        </w:rPr>
-        <w:t xml:space="preserve"> created but have to use auth guard to appropriate routes</w:t>
-      </w:r>
-    </w:p>
-    <w:p>
-      <w:pPr>
-        <w:pStyle w:val="ListParagraph"/>
-        <w:numPr>
-          <w:ilvl w:val="0"/>
-          <w:numId w:val="29"/>
-        </w:numPr>
-        <w:spacing w:after="0"/>
-        <w:rPr>
-          <w:sz w:val="24"/>
-        </w:rPr>
-      </w:pPr>
-      <w:r>
-        <w:rPr>
-          <w:sz w:val="24"/>
-        </w:rPr>
-        <w:t>Create forget and reset password</w:t>
-      </w:r>
-    </w:p>
-    <w:p>
-      <w:pPr>
-        <w:spacing w:after="0"/>
-        <w:rPr>
-          <w:sz w:val="24"/>
-        </w:rPr>
-      </w:pPr>
+        <w:t>For now save image in cloudinary with multer with customer routes only for practice purpose. After we don’t use this in customer routes. Cause free hosting doesn’t support multer file system.</w:t>
+      </w:r>
     </w:p>
     <w:p>
       <w:pPr>
@@ -4916,9 +4425,16 @@
           <w:szCs w:val="20"/>
           <w:shd w:val="clear" w:color="auto" w:fill="FFFFFF"/>
         </w:rPr>
-        <w:t xml:space="preserve">git config --global --add </w:t>
-      </w:r>
-      <w:proofErr w:type="spellStart"/>
+        <w:t>git config --global --add safe.directory '*'</w:t>
+      </w:r>
+    </w:p>
+    <w:p>
+      <w:pPr>
+        <w:spacing w:after="0"/>
+        <w:rPr>
+          <w:sz w:val="24"/>
+        </w:rPr>
+      </w:pPr>
       <w:r>
         <w:rPr>
           <w:rFonts w:ascii="Roboto" w:hAnsi="Roboto"/>
@@ -4927,58 +4443,7 @@
           <w:szCs w:val="20"/>
           <w:shd w:val="clear" w:color="auto" w:fill="FFFFFF"/>
         </w:rPr>
-        <w:t>safe.directory</w:t>
-      </w:r>
-      <w:proofErr w:type="spellEnd"/>
-      <w:r>
-        <w:rPr>
-          <w:rFonts w:ascii="Roboto" w:hAnsi="Roboto"/>
-          <w:color w:val="202124"/>
-          <w:sz w:val="20"/>
-          <w:szCs w:val="20"/>
-          <w:shd w:val="clear" w:color="auto" w:fill="FFFFFF"/>
-        </w:rPr>
-        <w:t xml:space="preserve"> '*'</w:t>
-      </w:r>
-    </w:p>
-    <w:p>
-      <w:pPr>
-        <w:spacing w:after="0"/>
-        <w:rPr>
-          <w:sz w:val="24"/>
-        </w:rPr>
-      </w:pPr>
-      <w:r>
-        <w:rPr>
-          <w:rFonts w:ascii="Roboto" w:hAnsi="Roboto"/>
-          <w:color w:val="202124"/>
-          <w:sz w:val="20"/>
-          <w:szCs w:val="20"/>
-          <w:shd w:val="clear" w:color="auto" w:fill="FFFFFF"/>
-        </w:rPr>
-        <w:t xml:space="preserve">git config --global --add </w:t>
-      </w:r>
-      <w:proofErr w:type="spellStart"/>
-      <w:r>
-        <w:rPr>
-          <w:rFonts w:ascii="Roboto" w:hAnsi="Roboto"/>
-          <w:color w:val="202124"/>
-          <w:sz w:val="20"/>
-          <w:szCs w:val="20"/>
-          <w:shd w:val="clear" w:color="auto" w:fill="FFFFFF"/>
-        </w:rPr>
-        <w:t>safe.directory</w:t>
-      </w:r>
-      <w:proofErr w:type="spellEnd"/>
-      <w:r>
-        <w:rPr>
-          <w:rFonts w:ascii="Roboto" w:hAnsi="Roboto"/>
-          <w:color w:val="202124"/>
-          <w:sz w:val="20"/>
-          <w:szCs w:val="20"/>
-          <w:shd w:val="clear" w:color="auto" w:fill="FFFFFF"/>
-        </w:rPr>
-        <w:t xml:space="preserve"> /some/path</w:t>
+        <w:t>git config --global --add safe.directory /some/path</w:t>
       </w:r>
     </w:p>
     <w:sectPr>

</xml_diff>

<commit_message>
order interface and model done
</commit_message>
<xml_diff>
--- a/e-commerce-server/requirements.docx
+++ b/e-commerce-server/requirements.docx
@@ -3831,6 +3831,13 @@
         </w:rPr>
         <w:t>)</w:t>
       </w:r>
+      <w:r>
+        <w:rPr>
+          <w:b/>
+          <w:sz w:val="24"/>
+        </w:rPr>
+        <w:t xml:space="preserve"> </w:t>
+      </w:r>
     </w:p>
     <w:p>
       <w:pPr>
@@ -3992,6 +3999,253 @@
           <w:b/>
           <w:sz w:val="30"/>
         </w:rPr>
+        <w:t>Reviews</w:t>
+      </w:r>
+      <w:r>
+        <w:rPr>
+          <w:b/>
+          <w:sz w:val="30"/>
+        </w:rPr>
+        <w:t xml:space="preserve">: </w:t>
+      </w:r>
+    </w:p>
+    <w:p>
+      <w:pPr>
+        <w:pStyle w:val="ListParagraph"/>
+        <w:numPr>
+          <w:ilvl w:val="0"/>
+          <w:numId w:val="31"/>
+        </w:numPr>
+        <w:spacing w:after="0"/>
+        <w:rPr>
+          <w:b/>
+          <w:sz w:val="24"/>
+        </w:rPr>
+      </w:pPr>
+      <w:r>
+        <w:rPr>
+          <w:b/>
+          <w:sz w:val="24"/>
+        </w:rPr>
+        <w:t>/</w:t>
+      </w:r>
+      <w:r>
+        <w:rPr>
+          <w:b/>
+          <w:sz w:val="24"/>
+        </w:rPr>
+        <w:t xml:space="preserve"> </w:t>
+      </w:r>
+      <w:r>
+        <w:rPr>
+          <w:b/>
+          <w:sz w:val="24"/>
+        </w:rPr>
+        <w:t>reviews</w:t>
+      </w:r>
+      <w:r>
+        <w:rPr>
+          <w:b/>
+          <w:sz w:val="24"/>
+        </w:rPr>
+        <w:t xml:space="preserve"> </w:t>
+      </w:r>
+      <w:r>
+        <w:rPr>
+          <w:b/>
+          <w:sz w:val="24"/>
+        </w:rPr>
+        <w:t xml:space="preserve">(GET all </w:t>
+      </w:r>
+      <w:r>
+        <w:rPr>
+          <w:b/>
+          <w:sz w:val="24"/>
+        </w:rPr>
+        <w:t>reviews</w:t>
+      </w:r>
+      <w:r>
+        <w:rPr>
+          <w:b/>
+          <w:sz w:val="24"/>
+        </w:rPr>
+        <w:t>)</w:t>
+      </w:r>
+    </w:p>
+    <w:p>
+      <w:pPr>
+        <w:pStyle w:val="ListParagraph"/>
+        <w:numPr>
+          <w:ilvl w:val="0"/>
+          <w:numId w:val="31"/>
+        </w:numPr>
+        <w:spacing w:after="0"/>
+        <w:rPr>
+          <w:b/>
+          <w:sz w:val="24"/>
+        </w:rPr>
+      </w:pPr>
+      <w:r>
+        <w:rPr>
+          <w:b/>
+          <w:sz w:val="24"/>
+        </w:rPr>
+        <w:t xml:space="preserve">/ </w:t>
+      </w:r>
+      <w:r>
+        <w:rPr>
+          <w:b/>
+          <w:sz w:val="24"/>
+        </w:rPr>
+        <w:t>reviews</w:t>
+      </w:r>
+      <w:r>
+        <w:rPr>
+          <w:b/>
+          <w:sz w:val="24"/>
+        </w:rPr>
+        <w:t xml:space="preserve"> </w:t>
+      </w:r>
+      <w:r>
+        <w:rPr>
+          <w:b/>
+          <w:sz w:val="24"/>
+        </w:rPr>
+        <w:t xml:space="preserve">/:id (GET single </w:t>
+      </w:r>
+      <w:r>
+        <w:rPr>
+          <w:b/>
+          <w:sz w:val="24"/>
+        </w:rPr>
+        <w:t>review</w:t>
+      </w:r>
+      <w:r>
+        <w:rPr>
+          <w:b/>
+          <w:sz w:val="24"/>
+        </w:rPr>
+        <w:t>)</w:t>
+      </w:r>
+    </w:p>
+    <w:p>
+      <w:pPr>
+        <w:pStyle w:val="ListParagraph"/>
+        <w:numPr>
+          <w:ilvl w:val="0"/>
+          <w:numId w:val="31"/>
+        </w:numPr>
+        <w:spacing w:after="0"/>
+        <w:rPr>
+          <w:b/>
+          <w:sz w:val="24"/>
+        </w:rPr>
+      </w:pPr>
+      <w:r>
+        <w:rPr>
+          <w:b/>
+          <w:sz w:val="24"/>
+        </w:rPr>
+        <w:t xml:space="preserve">/ </w:t>
+      </w:r>
+      <w:r>
+        <w:rPr>
+          <w:b/>
+          <w:sz w:val="24"/>
+        </w:rPr>
+        <w:t>reviews</w:t>
+      </w:r>
+      <w:r>
+        <w:rPr>
+          <w:b/>
+          <w:sz w:val="24"/>
+        </w:rPr>
+        <w:t xml:space="preserve"> </w:t>
+      </w:r>
+      <w:r>
+        <w:rPr>
+          <w:b/>
+          <w:sz w:val="24"/>
+        </w:rPr>
+        <w:t xml:space="preserve">/:id (PATCH single </w:t>
+      </w:r>
+      <w:r>
+        <w:rPr>
+          <w:b/>
+          <w:sz w:val="24"/>
+        </w:rPr>
+        <w:t>review</w:t>
+      </w:r>
+      <w:r>
+        <w:rPr>
+          <w:b/>
+          <w:sz w:val="24"/>
+        </w:rPr>
+        <w:t xml:space="preserve">) </w:t>
+      </w:r>
+    </w:p>
+    <w:p>
+      <w:pPr>
+        <w:pStyle w:val="ListParagraph"/>
+        <w:numPr>
+          <w:ilvl w:val="0"/>
+          <w:numId w:val="31"/>
+        </w:numPr>
+        <w:spacing w:after="0"/>
+        <w:rPr>
+          <w:b/>
+          <w:sz w:val="24"/>
+        </w:rPr>
+      </w:pPr>
+      <w:r>
+        <w:rPr>
+          <w:b/>
+          <w:sz w:val="24"/>
+        </w:rPr>
+        <w:t xml:space="preserve">/ </w:t>
+      </w:r>
+      <w:r>
+        <w:rPr>
+          <w:b/>
+          <w:sz w:val="24"/>
+        </w:rPr>
+        <w:t>reviews</w:t>
+      </w:r>
+      <w:r>
+        <w:rPr>
+          <w:b/>
+          <w:sz w:val="24"/>
+        </w:rPr>
+        <w:t xml:space="preserve">/:id (DELETE </w:t>
+      </w:r>
+      <w:r>
+        <w:rPr>
+          <w:b/>
+          <w:sz w:val="24"/>
+        </w:rPr>
+        <w:t>review</w:t>
+      </w:r>
+      <w:r>
+        <w:rPr>
+          <w:b/>
+          <w:sz w:val="24"/>
+        </w:rPr>
+        <w:t xml:space="preserve">) </w:t>
+      </w:r>
+    </w:p>
+    <w:p>
+      <w:pPr>
+        <w:spacing w:after="0"/>
+        <w:rPr>
+          <w:b/>
+          <w:sz w:val="30"/>
+        </w:rPr>
+      </w:pPr>
+      <w:r>
+        <w:rPr>
+          <w:b/>
+          <w:sz w:val="30"/>
+        </w:rPr>
         <w:t>Auth</w:t>
       </w:r>
       <w:r>
@@ -4060,6 +4314,7 @@
           <w:b/>
           <w:sz w:val="24"/>
         </w:rPr>
+        <w:lastRenderedPageBreak/>
         <w:t>/</w:t>
       </w:r>
       <w:r>
@@ -4396,6 +4651,113 @@
           <w:sz w:val="24"/>
         </w:rPr>
         <w:t>For now save image in cloudinary with multer with customer routes only for practice purpose. After we don’t use this in customer routes. Cause free hosting doesn’t support multer file system.</w:t>
+      </w:r>
+    </w:p>
+    <w:p>
+      <w:pPr>
+        <w:pStyle w:val="ListParagraph"/>
+        <w:numPr>
+          <w:ilvl w:val="0"/>
+          <w:numId w:val="29"/>
+        </w:numPr>
+        <w:spacing w:after="0"/>
+        <w:rPr>
+          <w:sz w:val="24"/>
+        </w:rPr>
+      </w:pPr>
+      <w:r>
+        <w:rPr>
+          <w:sz w:val="24"/>
+        </w:rPr>
+        <w:t>Review added but not checked.</w:t>
+      </w:r>
+    </w:p>
+    <w:p>
+      <w:pPr>
+        <w:pStyle w:val="ListParagraph"/>
+        <w:numPr>
+          <w:ilvl w:val="0"/>
+          <w:numId w:val="29"/>
+        </w:numPr>
+        <w:spacing w:after="0"/>
+        <w:rPr>
+          <w:sz w:val="24"/>
+        </w:rPr>
+      </w:pPr>
+      <w:r>
+        <w:rPr>
+          <w:sz w:val="24"/>
+        </w:rPr>
+        <w:t xml:space="preserve">Review will add when a customer will order and buy a product. If not then he/she can not give any review. </w:t>
+      </w:r>
+    </w:p>
+    <w:p>
+      <w:pPr>
+        <w:pStyle w:val="ListParagraph"/>
+        <w:numPr>
+          <w:ilvl w:val="0"/>
+          <w:numId w:val="29"/>
+        </w:numPr>
+        <w:spacing w:after="0"/>
+        <w:rPr>
+          <w:sz w:val="24"/>
+        </w:rPr>
+      </w:pPr>
+      <w:r>
+        <w:rPr>
+          <w:sz w:val="24"/>
+        </w:rPr>
+        <w:t>Only can give review of the product which he/she bought.</w:t>
+      </w:r>
+    </w:p>
+    <w:p>
+      <w:pPr>
+        <w:pStyle w:val="ListParagraph"/>
+        <w:numPr>
+          <w:ilvl w:val="0"/>
+          <w:numId w:val="29"/>
+        </w:numPr>
+        <w:spacing w:after="0"/>
+        <w:rPr>
+          <w:sz w:val="24"/>
+        </w:rPr>
+      </w:pPr>
+      <w:r>
+        <w:rPr>
+          <w:sz w:val="24"/>
+        </w:rPr>
+        <w:t xml:space="preserve">Have to make reviews of specific product only with </w:t>
+      </w:r>
+      <w:r>
+        <w:rPr>
+          <w:sz w:val="24"/>
+        </w:rPr>
+        <w:t>productid</w:t>
+      </w:r>
+    </w:p>
+    <w:p>
+      <w:pPr>
+        <w:pStyle w:val="ListParagraph"/>
+        <w:numPr>
+          <w:ilvl w:val="0"/>
+          <w:numId w:val="29"/>
+        </w:numPr>
+        <w:spacing w:after="0"/>
+        <w:rPr>
+          <w:sz w:val="24"/>
+        </w:rPr>
+      </w:pPr>
+      <w:r>
+        <w:rPr>
+          <w:sz w:val="24"/>
+        </w:rPr>
+        <w:t>Have to add customer default shipping info in customer model after in order will use that shipping info by defaul</w:t>
+      </w:r>
+      <w:r>
+        <w:rPr>
+          <w:sz w:val="24"/>
+        </w:rPr>
+        <w:t>t.</w:t>
       </w:r>
     </w:p>
     <w:p>
@@ -6859,6 +7221,95 @@
     </w:lvl>
   </w:abstractNum>
   <w:abstractNum w:abstractNumId="24" w15:restartNumberingAfterBreak="0">
+    <w:nsid w:val="50340E70"/>
+    <w:multiLevelType w:val="hybridMultilevel"/>
+    <w:tmpl w:val="BC242A7A"/>
+    <w:lvl w:ilvl="0" w:tplc="FFFFFFFF">
+      <w:start w:val="1"/>
+      <w:numFmt w:val="decimal"/>
+      <w:lvlText w:val="%1."/>
+      <w:lvlJc w:val="left"/>
+      <w:pPr>
+        <w:ind w:left="720" w:hanging="360"/>
+      </w:pPr>
+      <w:rPr>
+        <w:rFonts w:hint="default"/>
+      </w:rPr>
+    </w:lvl>
+    <w:lvl w:ilvl="1" w:tplc="FFFFFFFF" w:tentative="1">
+      <w:start w:val="1"/>
+      <w:numFmt w:val="lowerLetter"/>
+      <w:lvlText w:val="%2."/>
+      <w:lvlJc w:val="left"/>
+      <w:pPr>
+        <w:ind w:left="1440" w:hanging="360"/>
+      </w:pPr>
+    </w:lvl>
+    <w:lvl w:ilvl="2" w:tplc="FFFFFFFF" w:tentative="1">
+      <w:start w:val="1"/>
+      <w:numFmt w:val="lowerRoman"/>
+      <w:lvlText w:val="%3."/>
+      <w:lvlJc w:val="right"/>
+      <w:pPr>
+        <w:ind w:left="2160" w:hanging="180"/>
+      </w:pPr>
+    </w:lvl>
+    <w:lvl w:ilvl="3" w:tplc="FFFFFFFF" w:tentative="1">
+      <w:start w:val="1"/>
+      <w:numFmt w:val="decimal"/>
+      <w:lvlText w:val="%4."/>
+      <w:lvlJc w:val="left"/>
+      <w:pPr>
+        <w:ind w:left="2880" w:hanging="360"/>
+      </w:pPr>
+    </w:lvl>
+    <w:lvl w:ilvl="4" w:tplc="FFFFFFFF" w:tentative="1">
+      <w:start w:val="1"/>
+      <w:numFmt w:val="lowerLetter"/>
+      <w:lvlText w:val="%5."/>
+      <w:lvlJc w:val="left"/>
+      <w:pPr>
+        <w:ind w:left="3600" w:hanging="360"/>
+      </w:pPr>
+    </w:lvl>
+    <w:lvl w:ilvl="5" w:tplc="FFFFFFFF" w:tentative="1">
+      <w:start w:val="1"/>
+      <w:numFmt w:val="lowerRoman"/>
+      <w:lvlText w:val="%6."/>
+      <w:lvlJc w:val="right"/>
+      <w:pPr>
+        <w:ind w:left="4320" w:hanging="180"/>
+      </w:pPr>
+    </w:lvl>
+    <w:lvl w:ilvl="6" w:tplc="FFFFFFFF" w:tentative="1">
+      <w:start w:val="1"/>
+      <w:numFmt w:val="decimal"/>
+      <w:lvlText w:val="%7."/>
+      <w:lvlJc w:val="left"/>
+      <w:pPr>
+        <w:ind w:left="5040" w:hanging="360"/>
+      </w:pPr>
+    </w:lvl>
+    <w:lvl w:ilvl="7" w:tplc="FFFFFFFF" w:tentative="1">
+      <w:start w:val="1"/>
+      <w:numFmt w:val="lowerLetter"/>
+      <w:lvlText w:val="%8."/>
+      <w:lvlJc w:val="left"/>
+      <w:pPr>
+        <w:ind w:left="5760" w:hanging="360"/>
+      </w:pPr>
+    </w:lvl>
+    <w:lvl w:ilvl="8" w:tplc="FFFFFFFF" w:tentative="1">
+      <w:start w:val="1"/>
+      <w:numFmt w:val="lowerRoman"/>
+      <w:lvlText w:val="%9."/>
+      <w:lvlJc w:val="right"/>
+      <w:pPr>
+        <w:ind w:left="6480" w:hanging="180"/>
+      </w:pPr>
+    </w:lvl>
+  </w:abstractNum>
+  <w:abstractNum w:abstractNumId="25" w15:restartNumberingAfterBreak="0">
     <w:nsid w:val="584764CE"/>
     <w:multiLevelType w:val="hybridMultilevel"/>
     <w:tmpl w:val="85CC534E"/>
@@ -6947,7 +7398,7 @@
       </w:pPr>
     </w:lvl>
   </w:abstractNum>
-  <w:abstractNum w:abstractNumId="25" w15:restartNumberingAfterBreak="0">
+  <w:abstractNum w:abstractNumId="26" w15:restartNumberingAfterBreak="0">
     <w:nsid w:val="6121756E"/>
     <w:multiLevelType w:val="hybridMultilevel"/>
     <w:tmpl w:val="7FEADA14"/>
@@ -7060,7 +7511,7 @@
       </w:rPr>
     </w:lvl>
   </w:abstractNum>
-  <w:abstractNum w:abstractNumId="26" w15:restartNumberingAfterBreak="0">
+  <w:abstractNum w:abstractNumId="27" w15:restartNumberingAfterBreak="0">
     <w:nsid w:val="629D7853"/>
     <w:multiLevelType w:val="hybridMultilevel"/>
     <w:tmpl w:val="E9CE14AC"/>
@@ -7149,7 +7600,7 @@
       </w:pPr>
     </w:lvl>
   </w:abstractNum>
-  <w:abstractNum w:abstractNumId="27" w15:restartNumberingAfterBreak="0">
+  <w:abstractNum w:abstractNumId="28" w15:restartNumberingAfterBreak="0">
     <w:nsid w:val="6F0974CA"/>
     <w:multiLevelType w:val="hybridMultilevel"/>
     <w:tmpl w:val="6D9EDB32"/>
@@ -7238,7 +7689,7 @@
       </w:pPr>
     </w:lvl>
   </w:abstractNum>
-  <w:abstractNum w:abstractNumId="28" w15:restartNumberingAfterBreak="0">
+  <w:abstractNum w:abstractNumId="29" w15:restartNumberingAfterBreak="0">
     <w:nsid w:val="786B036B"/>
     <w:multiLevelType w:val="hybridMultilevel"/>
     <w:tmpl w:val="A4A01440"/>
@@ -7351,7 +7802,7 @@
       </w:rPr>
     </w:lvl>
   </w:abstractNum>
-  <w:abstractNum w:abstractNumId="29" w15:restartNumberingAfterBreak="0">
+  <w:abstractNum w:abstractNumId="30" w15:restartNumberingAfterBreak="0">
     <w:nsid w:val="7D236A02"/>
     <w:multiLevelType w:val="hybridMultilevel"/>
     <w:tmpl w:val="3D22A87C"/>
@@ -7468,7 +7919,7 @@
     <w:abstractNumId w:val="10"/>
   </w:num>
   <w:num w:numId="2">
-    <w:abstractNumId w:val="25"/>
+    <w:abstractNumId w:val="26"/>
   </w:num>
   <w:num w:numId="3">
     <w:abstractNumId w:val="0"/>
@@ -7492,13 +7943,13 @@
     <w:abstractNumId w:val="21"/>
   </w:num>
   <w:num w:numId="10">
-    <w:abstractNumId w:val="28"/>
+    <w:abstractNumId w:val="29"/>
   </w:num>
   <w:num w:numId="11">
     <w:abstractNumId w:val="7"/>
   </w:num>
   <w:num w:numId="12">
-    <w:abstractNumId w:val="29"/>
+    <w:abstractNumId w:val="30"/>
   </w:num>
   <w:num w:numId="13">
     <w:abstractNumId w:val="17"/>
@@ -7510,10 +7961,10 @@
     <w:abstractNumId w:val="20"/>
   </w:num>
   <w:num w:numId="16">
-    <w:abstractNumId w:val="27"/>
+    <w:abstractNumId w:val="28"/>
   </w:num>
   <w:num w:numId="17">
-    <w:abstractNumId w:val="24"/>
+    <w:abstractNumId w:val="25"/>
   </w:num>
   <w:num w:numId="18">
     <w:abstractNumId w:val="11"/>
@@ -7549,10 +8000,13 @@
     <w:abstractNumId w:val="18"/>
   </w:num>
   <w:num w:numId="29">
-    <w:abstractNumId w:val="26"/>
+    <w:abstractNumId w:val="27"/>
   </w:num>
   <w:num w:numId="30">
     <w:abstractNumId w:val="23"/>
+  </w:num>
+  <w:num w:numId="31">
+    <w:abstractNumId w:val="24"/>
   </w:num>
 </w:numbering>
 </file>

</xml_diff>